<commit_message>
fin de rédaction des fiches perso
</commit_message>
<xml_diff>
--- a/JdR/Personnages.docx
+++ b/JdR/Personnages.docx
@@ -1,21 +1,13 @@
 
 <file path=word/document.xml><?xml version="1.0" encoding="utf-8"?>
-<w:document xmlns:wpc="http://schemas.microsoft.com/office/word/2010/wordprocessingCanvas" xmlns:cx="http://schemas.microsoft.com/office/drawing/2014/chartex" xmlns:cx1="http://schemas.microsoft.com/office/drawing/2015/9/8/chartex" xmlns:cx2="http://schemas.microsoft.com/office/drawing/2015/10/21/chartex" xmlns:cx3="http://schemas.microsoft.com/office/drawing/2016/5/9/chartex" xmlns:cx4="http://schemas.microsoft.com/office/drawing/2016/5/10/chartex" xmlns:cx5="http://schemas.microsoft.com/office/drawing/2016/5/11/chartex" xmlns:cx6="http://schemas.microsoft.com/office/drawing/2016/5/12/chartex" xmlns:cx7="http://schemas.microsoft.com/office/drawing/2016/5/13/chartex" xmlns:cx8="http://schemas.microsoft.com/office/drawing/2016/5/14/chartex" xmlns:mc="http://schemas.openxmlformats.org/markup-compatibility/2006" xmlns:aink="http://schemas.microsoft.com/office/drawing/2016/ink" xmlns:am3d="http://schemas.microsoft.com/office/drawing/2017/model3d" xmlns:o="urn:schemas-microsoft-com:office:office" xmlns:r="http://schemas.openxmlformats.org/officeDocument/2006/relationships" xmlns:m="http://schemas.openxmlformats.org/officeDocument/2006/math" xmlns:v="urn:schemas-microsoft-com:vml" xmlns:wp14="http://schemas.microsoft.com/office/word/2010/wordprocessingDrawing" xmlns:wp="http://schemas.openxmlformats.org/drawingml/2006/wordprocessingDrawing" xmlns:w10="urn:schemas-microsoft-com:office:word" xmlns:w="http://schemas.openxmlformats.org/wordprocessingml/2006/main" xmlns:w14="http://schemas.microsoft.com/office/word/2010/wordml" xmlns:w15="http://schemas.microsoft.com/office/word/2012/wordml" xmlns:w16se="http://schemas.microsoft.com/office/word/2015/wordml/symex" xmlns:wpg="http://schemas.microsoft.com/office/word/2010/wordprocessingGroup" xmlns:wpi="http://schemas.microsoft.com/office/word/2010/wordprocessingInk" xmlns:wne="http://schemas.microsoft.com/office/word/2006/wordml" xmlns:wps="http://schemas.microsoft.com/office/word/2010/wordprocessingShape" mc:Ignorable="w14 w15 w16se wp14">
+<w:document xmlns:wpc="http://schemas.microsoft.com/office/word/2010/wordprocessingCanvas" xmlns:cx="http://schemas.microsoft.com/office/drawing/2014/chartex" xmlns:cx1="http://schemas.microsoft.com/office/drawing/2015/9/8/chartex" xmlns:cx2="http://schemas.microsoft.com/office/drawing/2015/10/21/chartex" xmlns:cx3="http://schemas.microsoft.com/office/drawing/2016/5/9/chartex" xmlns:cx4="http://schemas.microsoft.com/office/drawing/2016/5/10/chartex" xmlns:cx5="http://schemas.microsoft.com/office/drawing/2016/5/11/chartex" xmlns:cx6="http://schemas.microsoft.com/office/drawing/2016/5/12/chartex" xmlns:cx7="http://schemas.microsoft.com/office/drawing/2016/5/13/chartex" xmlns:cx8="http://schemas.microsoft.com/office/drawing/2016/5/14/chartex" xmlns:mc="http://schemas.openxmlformats.org/markup-compatibility/2006" xmlns:aink="http://schemas.microsoft.com/office/drawing/2016/ink" xmlns:am3d="http://schemas.microsoft.com/office/drawing/2017/model3d" xmlns:o="urn:schemas-microsoft-com:office:office" xmlns:r="http://schemas.openxmlformats.org/officeDocument/2006/relationships" xmlns:m="http://schemas.openxmlformats.org/officeDocument/2006/math" xmlns:v="urn:schemas-microsoft-com:vml" xmlns:wp14="http://schemas.microsoft.com/office/word/2010/wordprocessingDrawing" xmlns:wp="http://schemas.openxmlformats.org/drawingml/2006/wordprocessingDrawing" xmlns:w10="urn:schemas-microsoft-com:office:word" xmlns:w="http://schemas.openxmlformats.org/wordprocessingml/2006/main" xmlns:w14="http://schemas.microsoft.com/office/word/2010/wordml" xmlns:w15="http://schemas.microsoft.com/office/word/2012/wordml" xmlns:w16cid="http://schemas.microsoft.com/office/word/2016/wordml/cid" xmlns:w16se="http://schemas.microsoft.com/office/word/2015/wordml/symex" xmlns:wpg="http://schemas.microsoft.com/office/word/2010/wordprocessingGroup" xmlns:wpi="http://schemas.microsoft.com/office/word/2010/wordprocessingInk" xmlns:wne="http://schemas.microsoft.com/office/word/2006/wordml" xmlns:wps="http://schemas.microsoft.com/office/word/2010/wordprocessingShape" mc:Ignorable="w14 w15 w16se w16cid wp14">
   <w:body>
-    <w:p>
-      <w:pPr>
-        <w:pStyle w:val="Titre"/>
-      </w:pPr>
-      <w:r>
-        <w:t>Personnage d’Anaël</w:t>
-      </w:r>
-    </w:p>
     <w:p>
       <w:pPr>
         <w:pStyle w:val="Titre1"/>
       </w:pPr>
       <w:r>
-        <w:t>Présentation</w:t>
+        <w:t>Personnage d’Anaël</w:t>
       </w:r>
     </w:p>
     <w:p>
@@ -23,12 +15,118 @@
         <w:pStyle w:val="Titre2"/>
       </w:pPr>
       <w:r>
+        <w:t>Présentation</w:t>
+      </w:r>
+    </w:p>
+    <w:p>
+      <w:pPr>
+        <w:pStyle w:val="Titre3"/>
+      </w:pPr>
+      <w:r>
         <w:t>Concept</w:t>
       </w:r>
     </w:p>
     <w:p>
       <w:r>
         <w:t>Ancien voyou assagit par un groupe de soutien dans lequel son parrain a présenté son petit-frère (perso de Maud.) Cela lui a permis de faire des études ??? et parcours sport études. Il cherche depuis du boulot.</w:t>
+      </w:r>
+    </w:p>
+    <w:p>
+      <w:pPr>
+        <w:pStyle w:val="Titre3"/>
+      </w:pPr>
+      <w:r>
+        <w:t>Points de rupture</w:t>
+      </w:r>
+    </w:p>
+    <w:p>
+      <w:pPr>
+        <w:rPr>
+          <w:b/>
+        </w:rPr>
+      </w:pPr>
+      <w:r>
+        <w:rPr>
+          <w:b/>
+        </w:rPr>
+        <w:t>Quelle est la pire chose que le personnage ait fait ?</w:t>
+      </w:r>
+    </w:p>
+    <w:p>
+      <w:r>
+        <w:t>Avoir nié sa faute et laisser un autre être puni à sa place.</w:t>
+      </w:r>
+    </w:p>
+    <w:p>
+      <w:pPr>
+        <w:rPr>
+          <w:b/>
+        </w:rPr>
+      </w:pPr>
+      <w:r>
+        <w:rPr>
+          <w:b/>
+        </w:rPr>
+        <w:t>Quelle est la pire chose que le personnage puisse s’imaginer faire ?</w:t>
+      </w:r>
+    </w:p>
+    <w:p>
+      <w:r>
+        <w:t>Tuer un innocent sous la colère ou par erreur.</w:t>
+      </w:r>
+    </w:p>
+    <w:p>
+      <w:pPr>
+        <w:rPr>
+          <w:b/>
+        </w:rPr>
+      </w:pPr>
+      <w:r>
+        <w:rPr>
+          <w:b/>
+        </w:rPr>
+        <w:t>Quelle est la pire chose que quelqu’un puisse faire ?</w:t>
+      </w:r>
+    </w:p>
+    <w:p>
+      <w:r>
+        <w:t>Sacrifier quelqu’un d’autre pour se sauver d’ennuis dont on est la cause.</w:t>
+      </w:r>
+    </w:p>
+    <w:p>
+      <w:pPr>
+        <w:rPr>
+          <w:b/>
+        </w:rPr>
+      </w:pPr>
+      <w:r>
+        <w:rPr>
+          <w:b/>
+        </w:rPr>
+        <w:t>Qu’est-ce que le personnage a oublié ?</w:t>
+      </w:r>
+    </w:p>
+    <w:p>
+      <w:r>
+        <w:t>Une créature a abattu plusieurs hommes. Il se souviens qu’ils sont morts dans un règlement de comptes.</w:t>
+      </w:r>
+    </w:p>
+    <w:p>
+      <w:pPr>
+        <w:rPr>
+          <w:b/>
+        </w:rPr>
+      </w:pPr>
+      <w:r>
+        <w:rPr>
+          <w:b/>
+        </w:rPr>
+        <w:t>Quel est le plus gros traumatisme du personnage ?</w:t>
+      </w:r>
+    </w:p>
+    <w:p>
+      <w:r>
+        <w:t>A été battu au sang par son père ivre dans son enfance.</w:t>
       </w:r>
     </w:p>
     <w:p>
@@ -36,110 +134,12 @@
         <w:pStyle w:val="Titre2"/>
       </w:pPr>
       <w:r>
-        <w:t>Points de rupture</w:t>
+        <w:t>Valeurs</w:t>
       </w:r>
     </w:p>
     <w:p>
       <w:pPr>
-        <w:rPr>
-          <w:b/>
-        </w:rPr>
-      </w:pPr>
-      <w:r>
-        <w:rPr>
-          <w:b/>
-        </w:rPr>
-        <w:t>Quelle est la pire chose que le personnage ait fait ?</w:t>
-      </w:r>
-    </w:p>
-    <w:p>
-      <w:r>
-        <w:t>Avoir nié sa faute et laisser un autre être puni à sa place.</w:t>
-      </w:r>
-    </w:p>
-    <w:p>
-      <w:pPr>
-        <w:rPr>
-          <w:b/>
-        </w:rPr>
-      </w:pPr>
-      <w:r>
-        <w:rPr>
-          <w:b/>
-        </w:rPr>
-        <w:t>Quelle est la pire chose que le personnage puisse s’imaginer faire ?</w:t>
-      </w:r>
-    </w:p>
-    <w:p>
-      <w:r>
-        <w:t>Tuer un innocent sous la colère ou par erreur.</w:t>
-      </w:r>
-    </w:p>
-    <w:p>
-      <w:pPr>
-        <w:rPr>
-          <w:b/>
-        </w:rPr>
-      </w:pPr>
-      <w:r>
-        <w:rPr>
-          <w:b/>
-        </w:rPr>
-        <w:t>Quelle est la pire chose que quelqu’un puisse faire ?</w:t>
-      </w:r>
-    </w:p>
-    <w:p>
-      <w:r>
-        <w:t>Sacrifier quelqu’un d’autre pour se sauver d’ennuis dont on est la cause.</w:t>
-      </w:r>
-    </w:p>
-    <w:p>
-      <w:pPr>
-        <w:rPr>
-          <w:b/>
-        </w:rPr>
-      </w:pPr>
-      <w:r>
-        <w:rPr>
-          <w:b/>
-        </w:rPr>
-        <w:t>Qu’est-ce que le personnage a oublié ?</w:t>
-      </w:r>
-    </w:p>
-    <w:p>
-      <w:r>
-        <w:t>Une créature a abattu plusieurs hommes. Il se souviens qu’ils sont morts dans un règlement de comptes.</w:t>
-      </w:r>
-    </w:p>
-    <w:p>
-      <w:pPr>
-        <w:rPr>
-          <w:b/>
-        </w:rPr>
-      </w:pPr>
-      <w:r>
-        <w:rPr>
-          <w:b/>
-        </w:rPr>
-        <w:t>Quel est le plus gros traumatisme du personnage ?</w:t>
-      </w:r>
-    </w:p>
-    <w:p>
-      <w:r>
-        <w:t>A été battu au sang par son père ivre dans son enfance.</w:t>
-      </w:r>
-    </w:p>
-    <w:p>
-      <w:pPr>
-        <w:pStyle w:val="Titre1"/>
-      </w:pPr>
-      <w:r>
-        <w:t>Valeurs</w:t>
-      </w:r>
-    </w:p>
-    <w:p>
-      <w:pPr>
-        <w:pStyle w:val="Titre2"/>
+        <w:pStyle w:val="Titre3"/>
       </w:pPr>
       <w:r>
         <w:t>Attributs</w:t>
@@ -571,19 +571,7 @@
               <w:rPr>
                 <w:rFonts w:cstheme="minorHAnsi"/>
               </w:rPr>
-              <w:t>○○○○</w:t>
-            </w:r>
-            <w:r>
-              <w:rPr>
-                <w:rFonts w:cstheme="minorHAnsi"/>
-              </w:rPr>
-              <w:t xml:space="preserve"> </w:t>
-            </w:r>
-            <w:r>
-              <w:rPr>
-                <w:rFonts w:cstheme="minorHAnsi"/>
-              </w:rPr>
-              <w:t>○○○○○</w:t>
+              <w:t>○○○○ ○○○○○</w:t>
             </w:r>
           </w:p>
         </w:tc>
@@ -600,19 +588,7 @@
               <w:rPr>
                 <w:rFonts w:ascii="Calibri" w:hAnsi="Calibri" w:cs="Calibri"/>
               </w:rPr>
-              <w:t>●●●●●</w:t>
-            </w:r>
-            <w:r>
-              <w:rPr>
-                <w:rFonts w:ascii="Calibri" w:hAnsi="Calibri" w:cs="Calibri"/>
-              </w:rPr>
-              <w:t xml:space="preserve"> </w:t>
-            </w:r>
-            <w:r>
-              <w:rPr>
-                <w:rFonts w:ascii="Calibri" w:hAnsi="Calibri" w:cs="Calibri"/>
-              </w:rPr>
-              <w:t>●</w:t>
+              <w:t>●●●●● ●</w:t>
             </w:r>
             <w:r>
               <w:rPr>
@@ -635,19 +611,7 @@
               <w:rPr>
                 <w:rFonts w:ascii="Calibri" w:hAnsi="Calibri" w:cs="Calibri"/>
               </w:rPr>
-              <w:t>●●●●●</w:t>
-            </w:r>
-            <w:r>
-              <w:rPr>
-                <w:rFonts w:ascii="Calibri" w:hAnsi="Calibri" w:cs="Calibri"/>
-              </w:rPr>
-              <w:t xml:space="preserve"> </w:t>
-            </w:r>
-            <w:r>
-              <w:rPr>
-                <w:rFonts w:ascii="Calibri" w:hAnsi="Calibri" w:cs="Calibri"/>
-              </w:rPr>
-              <w:t>●●</w:t>
+              <w:t>●●●●● ●●</w:t>
             </w:r>
             <w:r>
               <w:rPr>
@@ -673,7 +637,7 @@
     </w:p>
     <w:p>
       <w:pPr>
-        <w:pStyle w:val="Titre2"/>
+        <w:pStyle w:val="Titre3"/>
       </w:pPr>
       <w:r>
         <w:t>Compétences</w:t>
@@ -1085,72 +1049,81 @@
       </w:tr>
     </w:tbl>
     <w:p>
+      <w:r>
+        <w:t>Spécialités :</w:t>
+      </w:r>
+      <w:r>
+        <w:br/>
+        <w:t>- Ski de fond (S</w:t>
+      </w:r>
+      <w:bookmarkStart w:id="0" w:name="_GoBack"/>
+      <w:bookmarkEnd w:id="0"/>
+      <w:r>
+        <w:t>port)</w:t>
+      </w:r>
+      <w:r>
+        <w:br/>
+        <w:t>- Feu (Armes à feu)</w:t>
+      </w:r>
+      <w:r>
+        <w:br/>
+        <w:t>- Premier soins (Médecine)</w:t>
+      </w:r>
+    </w:p>
+    <w:p>
+      <w:pPr>
+        <w:pStyle w:val="Titre3"/>
+      </w:pPr>
+      <w:r>
+        <w:lastRenderedPageBreak/>
+        <w:t>Atouts</w:t>
+      </w:r>
+    </w:p>
+    <w:p>
+      <w:pPr>
+        <w:rPr>
+          <w:rFonts w:ascii="Calibri" w:hAnsi="Calibri" w:cs="Calibri"/>
+        </w:rPr>
+      </w:pPr>
+      <w:r>
+        <w:t>Indomptable (</w:t>
+      </w:r>
+      <w:r>
+        <w:rPr>
+          <w:rFonts w:ascii="Calibri" w:hAnsi="Calibri" w:cs="Calibri"/>
+        </w:rPr>
+        <w:t>●●)</w:t>
+      </w:r>
+      <w:r>
+        <w:rPr>
+          <w:rFonts w:ascii="Calibri" w:hAnsi="Calibri" w:cs="Calibri"/>
+        </w:rPr>
+        <w:br/>
+        <w:t>Entraînement professionnel (●●●●●)</w:t>
+      </w:r>
+      <w:r>
+        <w:rPr>
+          <w:rFonts w:ascii="Calibri" w:hAnsi="Calibri" w:cs="Calibri"/>
+        </w:rPr>
+        <w:br/>
+        <w:t>Ressources (●●●)</w:t>
+      </w:r>
+    </w:p>
+    <w:p>
       <w:pPr>
         <w:pStyle w:val="Titre2"/>
       </w:pPr>
       <w:r>
+        <w:br w:type="page"/>
+      </w:r>
+    </w:p>
+    <w:p>
+      <w:pPr>
+        <w:pStyle w:val="Titre1"/>
+      </w:pPr>
+      <w:r>
         <w:lastRenderedPageBreak/>
-        <w:t>Atouts</w:t>
-      </w:r>
-    </w:p>
-    <w:p>
-      <w:pPr>
-        <w:rPr>
-          <w:rFonts w:ascii="Calibri" w:hAnsi="Calibri" w:cs="Calibri"/>
-        </w:rPr>
-      </w:pPr>
-      <w:r>
-        <w:t>Indomptable (</w:t>
-      </w:r>
-      <w:r>
-        <w:rPr>
-          <w:rFonts w:ascii="Calibri" w:hAnsi="Calibri" w:cs="Calibri"/>
-        </w:rPr>
-        <w:t>●●</w:t>
-      </w:r>
-      <w:r>
-        <w:rPr>
-          <w:rFonts w:ascii="Calibri" w:hAnsi="Calibri" w:cs="Calibri"/>
-        </w:rPr>
-        <w:t>)</w:t>
-      </w:r>
-      <w:r>
-        <w:rPr>
-          <w:rFonts w:ascii="Calibri" w:hAnsi="Calibri" w:cs="Calibri"/>
-        </w:rPr>
-        <w:br/>
-        <w:t>Entraînement professionnel (</w:t>
-      </w:r>
-      <w:r>
-        <w:rPr>
-          <w:rFonts w:ascii="Calibri" w:hAnsi="Calibri" w:cs="Calibri"/>
-        </w:rPr>
-        <w:t>●●●●●</w:t>
-      </w:r>
-      <w:r>
-        <w:rPr>
-          <w:rFonts w:ascii="Calibri" w:hAnsi="Calibri" w:cs="Calibri"/>
-        </w:rPr>
-        <w:t>)</w:t>
-      </w:r>
-      <w:r>
-        <w:rPr>
-          <w:rFonts w:ascii="Calibri" w:hAnsi="Calibri" w:cs="Calibri"/>
-        </w:rPr>
-        <w:br/>
-        <w:t>Ressources (</w:t>
-      </w:r>
-      <w:r>
-        <w:rPr>
-          <w:rFonts w:ascii="Calibri" w:hAnsi="Calibri" w:cs="Calibri"/>
-        </w:rPr>
-        <w:t>●●●</w:t>
-      </w:r>
-      <w:r>
-        <w:rPr>
-          <w:rFonts w:ascii="Calibri" w:hAnsi="Calibri" w:cs="Calibri"/>
-        </w:rPr>
-        <w:t>)</w:t>
+        <w:t>Personnage de Maud</w:t>
       </w:r>
     </w:p>
     <w:p>
@@ -1158,32 +1131,12 @@
         <w:pStyle w:val="Titre2"/>
       </w:pPr>
       <w:r>
-        <w:br w:type="page"/>
+        <w:t>Présentation</w:t>
       </w:r>
     </w:p>
     <w:p>
       <w:pPr>
-        <w:pStyle w:val="Titre"/>
-      </w:pPr>
-      <w:r>
-        <w:lastRenderedPageBreak/>
-        <w:t>Personnage d</w:t>
-      </w:r>
-      <w:r>
-        <w:t>e Maud</w:t>
-      </w:r>
-    </w:p>
-    <w:p>
-      <w:pPr>
-        <w:pStyle w:val="Titre1"/>
-      </w:pPr>
-      <w:r>
-        <w:t>Présentation</w:t>
-      </w:r>
-    </w:p>
-    <w:p>
-      <w:pPr>
-        <w:pStyle w:val="Titre2"/>
+        <w:pStyle w:val="Titre3"/>
         <w:rPr>
           <w:rFonts w:asciiTheme="minorHAnsi" w:eastAsiaTheme="minorHAnsi" w:hAnsiTheme="minorHAnsi" w:cstheme="minorBidi"/>
           <w:color w:val="auto"/>
@@ -1207,88 +1160,98 @@
     </w:p>
     <w:p>
       <w:pPr>
-        <w:pStyle w:val="Titre2"/>
+        <w:pStyle w:val="Titre3"/>
       </w:pPr>
       <w:r>
         <w:t>Points de rupture</w:t>
       </w:r>
     </w:p>
     <w:p>
-      <w:pPr>
+      <w:r>
         <w:rPr>
           <w:b/>
         </w:rPr>
-      </w:pPr>
+        <w:t>Quelle est la pire chose que le personnage ait fait ?</w:t>
+      </w:r>
       <w:r>
         <w:rPr>
           <w:b/>
         </w:rPr>
-        <w:t>Quelle est la pire chose que le personnage ait fait ?</w:t>
-      </w:r>
-    </w:p>
-    <w:p/>
-    <w:p>
-      <w:pPr>
+        <w:br/>
+      </w:r>
+      <w:r>
+        <w:t>Voler de l’argent de poche dans la tirelire de son frère. Il l’a rendu sans rien dire 6 mois plus tard.</w:t>
+      </w:r>
+    </w:p>
+    <w:p>
+      <w:r>
         <w:rPr>
           <w:b/>
         </w:rPr>
-      </w:pPr>
+        <w:t>Quelle est la pire chose que le personnage puisse s’imaginer faire ?</w:t>
+      </w:r>
       <w:r>
         <w:rPr>
           <w:b/>
         </w:rPr>
-        <w:t>Quelle est la pire chose que le personnage puisse s’imaginer faire ?</w:t>
-      </w:r>
-    </w:p>
-    <w:p/>
-    <w:p>
-      <w:pPr>
+        <w:br/>
+      </w:r>
+      <w:r>
+        <w:t>Tuer un homme pour en sauver un plus grand nombre.</w:t>
+      </w:r>
+    </w:p>
+    <w:p>
+      <w:r>
         <w:rPr>
           <w:b/>
         </w:rPr>
-      </w:pPr>
+        <w:t>Quelle est la pire chose que quelqu’un puisse faire ?</w:t>
+      </w:r>
       <w:r>
         <w:rPr>
           <w:b/>
         </w:rPr>
-        <w:t>Quelle est la pire chose que quelqu’un puisse faire ?</w:t>
-      </w:r>
-    </w:p>
-    <w:p/>
-    <w:p>
-      <w:pPr>
+        <w:br/>
+      </w:r>
+      <w:r>
+        <w:t>Détruire une autre vie que la sienne</w:t>
+      </w:r>
+    </w:p>
+    <w:p>
+      <w:r>
         <w:rPr>
           <w:b/>
         </w:rPr>
-      </w:pPr>
+        <w:t>Qu’est-ce que le personnage a oublié ?</w:t>
+      </w:r>
       <w:r>
         <w:rPr>
           <w:b/>
         </w:rPr>
-        <w:t>Qu’est-ce que le personnage a oublié ?</w:t>
-      </w:r>
-    </w:p>
-    <w:p/>
-    <w:p>
-      <w:pPr>
+        <w:br/>
+      </w:r>
+      <w:r>
+        <w:t>Une morsure de vampire sur</w:t>
+      </w:r>
+      <w:r>
+        <w:t xml:space="preserve"> une patiente. Il a pris ça pour une piqûre et le comportement anormal pour un manque de drogue</w:t>
+      </w:r>
+    </w:p>
+    <w:p>
+      <w:r>
         <w:rPr>
           <w:b/>
         </w:rPr>
-      </w:pPr>
+        <w:t>Quel est le plus gros traumatisme du personnage ?</w:t>
+      </w:r>
       <w:r>
         <w:rPr>
           <w:b/>
         </w:rPr>
-        <w:t>Quel est le plus gros traumatisme du personnage ?</w:t>
-      </w:r>
-    </w:p>
-    <w:p/>
-    <w:p>
-      <w:pPr>
-        <w:pStyle w:val="Titre1"/>
-      </w:pPr>
-      <w:r>
-        <w:t>Valeurs</w:t>
+        <w:br/>
+      </w:r>
+      <w:r>
+        <w:t>Avoir assisté au suicide de ce patient.</w:t>
       </w:r>
     </w:p>
     <w:p>
@@ -1296,7 +1259,552 @@
         <w:pStyle w:val="Titre2"/>
       </w:pPr>
       <w:r>
+        <w:t>Valeurs</w:t>
+      </w:r>
+    </w:p>
+    <w:p>
+      <w:pPr>
+        <w:pStyle w:val="Titre3"/>
+      </w:pPr>
+      <w:r>
         <w:t>Attributs</w:t>
+      </w:r>
+    </w:p>
+    <w:tbl>
+      <w:tblPr>
+        <w:tblStyle w:val="Grilledutableau"/>
+        <w:tblW w:w="0" w:type="auto"/>
+        <w:tblInd w:w="-5" w:type="dxa"/>
+        <w:tblLook w:val="04A0" w:firstRow="1" w:lastRow="0" w:firstColumn="1" w:lastColumn="0" w:noHBand="0" w:noVBand="1"/>
+      </w:tblPr>
+      <w:tblGrid>
+        <w:gridCol w:w="1510"/>
+        <w:gridCol w:w="1510"/>
+        <w:gridCol w:w="1510"/>
+        <w:gridCol w:w="1511"/>
+        <w:gridCol w:w="1511"/>
+        <w:gridCol w:w="1511"/>
+      </w:tblGrid>
+      <w:tr>
+        <w:tc>
+          <w:tcPr>
+            <w:tcW w:w="1510" w:type="dxa"/>
+          </w:tcPr>
+          <w:p>
+            <w:r>
+              <w:t>Intelligence</w:t>
+            </w:r>
+          </w:p>
+        </w:tc>
+        <w:tc>
+          <w:tcPr>
+            <w:tcW w:w="1510" w:type="dxa"/>
+          </w:tcPr>
+          <w:p>
+            <w:r>
+              <w:rPr>
+                <w:rFonts w:cstheme="minorHAnsi"/>
+              </w:rPr>
+              <w:t>●</w:t>
+            </w:r>
+            <w:r>
+              <w:rPr>
+                <w:rFonts w:ascii="Calibri" w:hAnsi="Calibri" w:cs="Calibri"/>
+              </w:rPr>
+              <w:t>●●●</w:t>
+            </w:r>
+            <w:r>
+              <w:rPr>
+                <w:rFonts w:cstheme="minorHAnsi"/>
+              </w:rPr>
+              <w:t>○</w:t>
+            </w:r>
+          </w:p>
+        </w:tc>
+        <w:tc>
+          <w:tcPr>
+            <w:tcW w:w="1510" w:type="dxa"/>
+          </w:tcPr>
+          <w:p>
+            <w:r>
+              <w:t>Force</w:t>
+            </w:r>
+          </w:p>
+        </w:tc>
+        <w:tc>
+          <w:tcPr>
+            <w:tcW w:w="1510" w:type="dxa"/>
+          </w:tcPr>
+          <w:p>
+            <w:r>
+              <w:rPr>
+                <w:rFonts w:cstheme="minorHAnsi"/>
+              </w:rPr>
+              <w:t>●</w:t>
+            </w:r>
+            <w:r>
+              <w:rPr>
+                <w:rFonts w:cstheme="minorHAnsi"/>
+              </w:rPr>
+              <w:t>○</w:t>
+            </w:r>
+            <w:r>
+              <w:rPr>
+                <w:rFonts w:cstheme="minorHAnsi"/>
+              </w:rPr>
+              <w:t>○</w:t>
+            </w:r>
+            <w:r>
+              <w:rPr>
+                <w:rFonts w:ascii="Calibri" w:hAnsi="Calibri" w:cs="Calibri"/>
+              </w:rPr>
+              <w:t>○</w:t>
+            </w:r>
+            <w:r>
+              <w:rPr>
+                <w:rFonts w:cstheme="minorHAnsi"/>
+              </w:rPr>
+              <w:t>○</w:t>
+            </w:r>
+          </w:p>
+        </w:tc>
+        <w:tc>
+          <w:tcPr>
+            <w:tcW w:w="1511" w:type="dxa"/>
+          </w:tcPr>
+          <w:p>
+            <w:r>
+              <w:t>Présence</w:t>
+            </w:r>
+          </w:p>
+        </w:tc>
+        <w:tc>
+          <w:tcPr>
+            <w:tcW w:w="1511" w:type="dxa"/>
+          </w:tcPr>
+          <w:p>
+            <w:r>
+              <w:rPr>
+                <w:rFonts w:cstheme="minorHAnsi"/>
+              </w:rPr>
+              <w:t>●</w:t>
+            </w:r>
+            <w:r>
+              <w:rPr>
+                <w:rFonts w:cstheme="minorHAnsi"/>
+              </w:rPr>
+              <w:t>○</w:t>
+            </w:r>
+            <w:r>
+              <w:rPr>
+                <w:rFonts w:cstheme="minorHAnsi"/>
+              </w:rPr>
+              <w:t>○</w:t>
+            </w:r>
+            <w:r>
+              <w:rPr>
+                <w:rFonts w:ascii="Calibri" w:hAnsi="Calibri" w:cs="Calibri"/>
+              </w:rPr>
+              <w:t>○</w:t>
+            </w:r>
+            <w:r>
+              <w:rPr>
+                <w:rFonts w:cstheme="minorHAnsi"/>
+              </w:rPr>
+              <w:t>○</w:t>
+            </w:r>
+          </w:p>
+        </w:tc>
+      </w:tr>
+      <w:tr>
+        <w:tc>
+          <w:tcPr>
+            <w:tcW w:w="1510" w:type="dxa"/>
+          </w:tcPr>
+          <w:p>
+            <w:r>
+              <w:t>Astuce</w:t>
+            </w:r>
+          </w:p>
+        </w:tc>
+        <w:tc>
+          <w:tcPr>
+            <w:tcW w:w="1510" w:type="dxa"/>
+          </w:tcPr>
+          <w:p>
+            <w:r>
+              <w:rPr>
+                <w:rFonts w:cstheme="minorHAnsi"/>
+              </w:rPr>
+              <w:t>●</w:t>
+            </w:r>
+            <w:r>
+              <w:rPr>
+                <w:rFonts w:ascii="Calibri" w:hAnsi="Calibri" w:cs="Calibri"/>
+              </w:rPr>
+              <w:t>●</w:t>
+            </w:r>
+            <w:r>
+              <w:rPr>
+                <w:rFonts w:cstheme="minorHAnsi"/>
+              </w:rPr>
+              <w:t>○</w:t>
+            </w:r>
+            <w:r>
+              <w:rPr>
+                <w:rFonts w:ascii="Calibri" w:hAnsi="Calibri" w:cs="Calibri"/>
+              </w:rPr>
+              <w:t>○</w:t>
+            </w:r>
+            <w:r>
+              <w:rPr>
+                <w:rFonts w:cstheme="minorHAnsi"/>
+              </w:rPr>
+              <w:t>○</w:t>
+            </w:r>
+          </w:p>
+        </w:tc>
+        <w:tc>
+          <w:tcPr>
+            <w:tcW w:w="1510" w:type="dxa"/>
+          </w:tcPr>
+          <w:p>
+            <w:r>
+              <w:t>Dextérité</w:t>
+            </w:r>
+          </w:p>
+        </w:tc>
+        <w:tc>
+          <w:tcPr>
+            <w:tcW w:w="1510" w:type="dxa"/>
+          </w:tcPr>
+          <w:p>
+            <w:r>
+              <w:rPr>
+                <w:rFonts w:cstheme="minorHAnsi"/>
+              </w:rPr>
+              <w:t>●</w:t>
+            </w:r>
+            <w:r>
+              <w:rPr>
+                <w:rFonts w:ascii="Calibri" w:hAnsi="Calibri" w:cs="Calibri"/>
+              </w:rPr>
+              <w:t>●</w:t>
+            </w:r>
+            <w:r>
+              <w:rPr>
+                <w:rFonts w:cstheme="minorHAnsi"/>
+              </w:rPr>
+              <w:t>○</w:t>
+            </w:r>
+            <w:r>
+              <w:rPr>
+                <w:rFonts w:ascii="Calibri" w:hAnsi="Calibri" w:cs="Calibri"/>
+              </w:rPr>
+              <w:t>○</w:t>
+            </w:r>
+            <w:r>
+              <w:rPr>
+                <w:rFonts w:cstheme="minorHAnsi"/>
+              </w:rPr>
+              <w:t>○</w:t>
+            </w:r>
+          </w:p>
+        </w:tc>
+        <w:tc>
+          <w:tcPr>
+            <w:tcW w:w="1511" w:type="dxa"/>
+          </w:tcPr>
+          <w:p>
+            <w:r>
+              <w:t>Manipulation</w:t>
+            </w:r>
+          </w:p>
+        </w:tc>
+        <w:tc>
+          <w:tcPr>
+            <w:tcW w:w="1511" w:type="dxa"/>
+          </w:tcPr>
+          <w:p>
+            <w:r>
+              <w:rPr>
+                <w:rFonts w:cstheme="minorHAnsi"/>
+              </w:rPr>
+              <w:t>●</w:t>
+            </w:r>
+            <w:r>
+              <w:rPr>
+                <w:rFonts w:ascii="Calibri" w:hAnsi="Calibri" w:cs="Calibri"/>
+              </w:rPr>
+              <w:t>●●</w:t>
+            </w:r>
+            <w:r>
+              <w:rPr>
+                <w:rFonts w:ascii="Calibri" w:hAnsi="Calibri" w:cs="Calibri"/>
+              </w:rPr>
+              <w:t>○</w:t>
+            </w:r>
+            <w:r>
+              <w:rPr>
+                <w:rFonts w:cstheme="minorHAnsi"/>
+              </w:rPr>
+              <w:t>○</w:t>
+            </w:r>
+          </w:p>
+        </w:tc>
+      </w:tr>
+      <w:tr>
+        <w:tc>
+          <w:tcPr>
+            <w:tcW w:w="1510" w:type="dxa"/>
+          </w:tcPr>
+          <w:p>
+            <w:r>
+              <w:t>Résolution</w:t>
+            </w:r>
+          </w:p>
+        </w:tc>
+        <w:tc>
+          <w:tcPr>
+            <w:tcW w:w="1510" w:type="dxa"/>
+          </w:tcPr>
+          <w:p>
+            <w:r>
+              <w:rPr>
+                <w:rFonts w:cstheme="minorHAnsi"/>
+              </w:rPr>
+              <w:t>●</w:t>
+            </w:r>
+            <w:r>
+              <w:rPr>
+                <w:rFonts w:ascii="Calibri" w:hAnsi="Calibri" w:cs="Calibri"/>
+              </w:rPr>
+              <w:t>●</w:t>
+            </w:r>
+            <w:r>
+              <w:rPr>
+                <w:rFonts w:cstheme="minorHAnsi"/>
+              </w:rPr>
+              <w:t>○</w:t>
+            </w:r>
+            <w:r>
+              <w:rPr>
+                <w:rFonts w:ascii="Calibri" w:hAnsi="Calibri" w:cs="Calibri"/>
+              </w:rPr>
+              <w:t>○</w:t>
+            </w:r>
+            <w:r>
+              <w:rPr>
+                <w:rFonts w:cstheme="minorHAnsi"/>
+              </w:rPr>
+              <w:t>○</w:t>
+            </w:r>
+          </w:p>
+        </w:tc>
+        <w:tc>
+          <w:tcPr>
+            <w:tcW w:w="1510" w:type="dxa"/>
+          </w:tcPr>
+          <w:p>
+            <w:r>
+              <w:t>Vigueur</w:t>
+            </w:r>
+          </w:p>
+        </w:tc>
+        <w:tc>
+          <w:tcPr>
+            <w:tcW w:w="1510" w:type="dxa"/>
+          </w:tcPr>
+          <w:p>
+            <w:r>
+              <w:rPr>
+                <w:rFonts w:ascii="Calibri" w:hAnsi="Calibri" w:cs="Calibri"/>
+              </w:rPr>
+              <w:t>●</w:t>
+            </w:r>
+            <w:r>
+              <w:rPr>
+                <w:rFonts w:ascii="Calibri" w:hAnsi="Calibri" w:cs="Calibri"/>
+              </w:rPr>
+              <w:t>●●</w:t>
+            </w:r>
+            <w:r>
+              <w:rPr>
+                <w:rFonts w:ascii="Calibri" w:hAnsi="Calibri" w:cs="Calibri"/>
+              </w:rPr>
+              <w:t>○</w:t>
+            </w:r>
+            <w:r>
+              <w:rPr>
+                <w:rFonts w:cstheme="minorHAnsi"/>
+              </w:rPr>
+              <w:t>○</w:t>
+            </w:r>
+          </w:p>
+        </w:tc>
+        <w:tc>
+          <w:tcPr>
+            <w:tcW w:w="1511" w:type="dxa"/>
+          </w:tcPr>
+          <w:p>
+            <w:r>
+              <w:t>Calme</w:t>
+            </w:r>
+          </w:p>
+        </w:tc>
+        <w:tc>
+          <w:tcPr>
+            <w:tcW w:w="1511" w:type="dxa"/>
+          </w:tcPr>
+          <w:p>
+            <w:r>
+              <w:rPr>
+                <w:rFonts w:cstheme="minorHAnsi"/>
+              </w:rPr>
+              <w:t>●</w:t>
+            </w:r>
+            <w:r>
+              <w:rPr>
+                <w:rFonts w:ascii="Calibri" w:hAnsi="Calibri" w:cs="Calibri"/>
+              </w:rPr>
+              <w:t>●●</w:t>
+            </w:r>
+            <w:r>
+              <w:rPr>
+                <w:rFonts w:ascii="Calibri" w:hAnsi="Calibri" w:cs="Calibri"/>
+              </w:rPr>
+              <w:t>○</w:t>
+            </w:r>
+            <w:r>
+              <w:rPr>
+                <w:rFonts w:cstheme="minorHAnsi"/>
+              </w:rPr>
+              <w:t>○</w:t>
+            </w:r>
+          </w:p>
+        </w:tc>
+      </w:tr>
+      <w:tr>
+        <w:tblPrEx>
+          <w:tblBorders>
+            <w:top w:val="none" w:sz="0" w:space="0" w:color="auto"/>
+            <w:left w:val="none" w:sz="0" w:space="0" w:color="auto"/>
+            <w:bottom w:val="none" w:sz="0" w:space="0" w:color="auto"/>
+            <w:right w:val="none" w:sz="0" w:space="0" w:color="auto"/>
+            <w:insideH w:val="none" w:sz="0" w:space="0" w:color="auto"/>
+            <w:insideV w:val="none" w:sz="0" w:space="0" w:color="auto"/>
+          </w:tblBorders>
+        </w:tblPrEx>
+        <w:tc>
+          <w:tcPr>
+            <w:tcW w:w="3020" w:type="dxa"/>
+            <w:gridSpan w:val="2"/>
+          </w:tcPr>
+          <w:p>
+            <w:r>
+              <w:t xml:space="preserve">Défense </w:t>
+            </w:r>
+            <w:r>
+              <w:rPr>
+                <w:rFonts w:ascii="Calibri" w:hAnsi="Calibri" w:cs="Calibri"/>
+              </w:rPr>
+              <w:t>●</w:t>
+            </w:r>
+            <w:r>
+              <w:rPr>
+                <w:rFonts w:ascii="Calibri" w:hAnsi="Calibri" w:cs="Calibri"/>
+              </w:rPr>
+              <w:t>●</w:t>
+            </w:r>
+            <w:r>
+              <w:rPr>
+                <w:rFonts w:cstheme="minorHAnsi"/>
+              </w:rPr>
+              <w:t>○○○ ○○○○○</w:t>
+            </w:r>
+          </w:p>
+        </w:tc>
+        <w:tc>
+          <w:tcPr>
+            <w:tcW w:w="3021" w:type="dxa"/>
+            <w:gridSpan w:val="2"/>
+          </w:tcPr>
+          <w:p>
+            <w:r>
+              <w:t xml:space="preserve">Initiative </w:t>
+            </w:r>
+            <w:r>
+              <w:rPr>
+                <w:rFonts w:ascii="Calibri" w:hAnsi="Calibri" w:cs="Calibri"/>
+              </w:rPr>
+              <w:t>●</w:t>
+            </w:r>
+            <w:r>
+              <w:rPr>
+                <w:rFonts w:ascii="Calibri" w:hAnsi="Calibri" w:cs="Calibri"/>
+              </w:rPr>
+              <w:t>●●●●</w:t>
+            </w:r>
+            <w:r>
+              <w:rPr>
+                <w:rFonts w:ascii="Calibri" w:hAnsi="Calibri" w:cs="Calibri"/>
+              </w:rPr>
+              <w:t xml:space="preserve"> </w:t>
+            </w:r>
+            <w:r>
+              <w:rPr>
+                <w:rFonts w:cstheme="minorHAnsi"/>
+              </w:rPr>
+              <w:t>○○○○○</w:t>
+            </w:r>
+          </w:p>
+        </w:tc>
+        <w:tc>
+          <w:tcPr>
+            <w:tcW w:w="3021" w:type="dxa"/>
+            <w:gridSpan w:val="2"/>
+          </w:tcPr>
+          <w:p>
+            <w:r>
+              <w:t xml:space="preserve">Intégrité </w:t>
+            </w:r>
+            <w:r>
+              <w:rPr>
+                <w:rFonts w:ascii="Calibri" w:hAnsi="Calibri" w:cs="Calibri"/>
+              </w:rPr>
+              <w:t>●●●●● ●●</w:t>
+            </w:r>
+            <w:r>
+              <w:rPr>
+                <w:rFonts w:cstheme="minorHAnsi"/>
+              </w:rPr>
+              <w:t>○○○</w:t>
+            </w:r>
+          </w:p>
+        </w:tc>
+      </w:tr>
+    </w:tbl>
+    <w:p>
+      <w:r>
+        <w:t xml:space="preserve">Vice : </w:t>
+      </w:r>
+      <w:r>
+        <w:t>Mélancolique</w:t>
+      </w:r>
+      <w:r>
+        <w:br/>
+        <w:t>Vertu :</w:t>
+      </w:r>
+      <w:r>
+        <w:t xml:space="preserve"> Altruiste</w:t>
+      </w:r>
+    </w:p>
+    <w:p>
+      <w:pPr>
+        <w:pStyle w:val="Titre3"/>
+      </w:pPr>
+      <w:r>
+        <w:t>Compétences</w:t>
       </w:r>
     </w:p>
     <w:tbl>
@@ -1320,53 +1828,47 @@
           </w:tcPr>
           <w:p>
             <w:r>
-              <w:t>Intelligence</w:t>
-            </w:r>
-          </w:p>
-        </w:tc>
-        <w:tc>
-          <w:tcPr>
-            <w:tcW w:w="1510" w:type="dxa"/>
-          </w:tcPr>
-          <w:p>
-            <w:r>
-              <w:rPr>
-                <w:rFonts w:cstheme="minorHAnsi"/>
+              <w:t>Erudition</w:t>
+            </w:r>
+          </w:p>
+        </w:tc>
+        <w:tc>
+          <w:tcPr>
+            <w:tcW w:w="1510" w:type="dxa"/>
+          </w:tcPr>
+          <w:p>
+            <w:r>
+              <w:rPr>
+                <w:rFonts w:ascii="Calibri" w:hAnsi="Calibri" w:cs="Calibri"/>
               </w:rPr>
               <w:t>●</w:t>
             </w:r>
             <w:r>
               <w:rPr>
-                <w:rFonts w:ascii="Calibri" w:hAnsi="Calibri" w:cs="Calibri"/>
-              </w:rPr>
-              <w:t>●●●</w:t>
-            </w:r>
-            <w:r>
-              <w:rPr>
-                <w:rFonts w:cstheme="minorHAnsi"/>
-              </w:rPr>
-              <w:t>○</w:t>
-            </w:r>
-          </w:p>
-        </w:tc>
-        <w:tc>
-          <w:tcPr>
-            <w:tcW w:w="1510" w:type="dxa"/>
-          </w:tcPr>
-          <w:p>
-            <w:r>
-              <w:t>Force</w:t>
-            </w:r>
-          </w:p>
-        </w:tc>
-        <w:tc>
-          <w:tcPr>
-            <w:tcW w:w="1510" w:type="dxa"/>
-          </w:tcPr>
-          <w:p>
-            <w:r>
-              <w:rPr>
-                <w:rFonts w:cstheme="minorHAnsi"/>
+                <w:rFonts w:cstheme="minorHAnsi"/>
+              </w:rPr>
+              <w:t>○○○○</w:t>
+            </w:r>
+          </w:p>
+        </w:tc>
+        <w:tc>
+          <w:tcPr>
+            <w:tcW w:w="1510" w:type="dxa"/>
+          </w:tcPr>
+          <w:p>
+            <w:r>
+              <w:t>Sport</w:t>
+            </w:r>
+          </w:p>
+        </w:tc>
+        <w:tc>
+          <w:tcPr>
+            <w:tcW w:w="1510" w:type="dxa"/>
+          </w:tcPr>
+          <w:p>
+            <w:r>
+              <w:rPr>
+                <w:rFonts w:ascii="Calibri" w:hAnsi="Calibri" w:cs="Calibri"/>
               </w:rPr>
               <w:t>●</w:t>
             </w:r>
@@ -1374,72 +1876,30 @@
               <w:rPr>
                 <w:rFonts w:cstheme="minorHAnsi"/>
               </w:rPr>
-              <w:t>○</w:t>
-            </w:r>
-            <w:r>
-              <w:rPr>
-                <w:rFonts w:cstheme="minorHAnsi"/>
-              </w:rPr>
-              <w:t>○</w:t>
-            </w:r>
-            <w:r>
-              <w:rPr>
-                <w:rFonts w:ascii="Calibri" w:hAnsi="Calibri" w:cs="Calibri"/>
-              </w:rPr>
-              <w:t>○</w:t>
-            </w:r>
-            <w:r>
-              <w:rPr>
-                <w:rFonts w:cstheme="minorHAnsi"/>
-              </w:rPr>
-              <w:t>○</w:t>
-            </w:r>
-          </w:p>
-        </w:tc>
-        <w:tc>
-          <w:tcPr>
-            <w:tcW w:w="1511" w:type="dxa"/>
-          </w:tcPr>
-          <w:p>
-            <w:r>
-              <w:t>Présence</w:t>
-            </w:r>
-          </w:p>
-        </w:tc>
-        <w:tc>
-          <w:tcPr>
-            <w:tcW w:w="1511" w:type="dxa"/>
-          </w:tcPr>
-          <w:p>
-            <w:r>
-              <w:rPr>
-                <w:rFonts w:cstheme="minorHAnsi"/>
-              </w:rPr>
-              <w:t>●</w:t>
-            </w:r>
-            <w:r>
-              <w:rPr>
-                <w:rFonts w:cstheme="minorHAnsi"/>
-              </w:rPr>
-              <w:t>○</w:t>
-            </w:r>
-            <w:r>
-              <w:rPr>
-                <w:rFonts w:cstheme="minorHAnsi"/>
-              </w:rPr>
-              <w:t>○</w:t>
-            </w:r>
-            <w:r>
-              <w:rPr>
-                <w:rFonts w:ascii="Calibri" w:hAnsi="Calibri" w:cs="Calibri"/>
-              </w:rPr>
-              <w:t>○</w:t>
-            </w:r>
-            <w:r>
-              <w:rPr>
-                <w:rFonts w:cstheme="minorHAnsi"/>
-              </w:rPr>
-              <w:t>○</w:t>
+              <w:t>○○○○</w:t>
+            </w:r>
+          </w:p>
+        </w:tc>
+        <w:tc>
+          <w:tcPr>
+            <w:tcW w:w="1511" w:type="dxa"/>
+          </w:tcPr>
+          <w:p>
+            <w:r>
+              <w:t>Animaux</w:t>
+            </w:r>
+          </w:p>
+        </w:tc>
+        <w:tc>
+          <w:tcPr>
+            <w:tcW w:w="1511" w:type="dxa"/>
+          </w:tcPr>
+          <w:p>
+            <w:r>
+              <w:rPr>
+                <w:rFonts w:cstheme="minorHAnsi"/>
+              </w:rPr>
+              <w:t>○○○○○</w:t>
             </w:r>
           </w:p>
         </w:tc>
@@ -1451,132 +1911,72 @@
           </w:tcPr>
           <w:p>
             <w:r>
-              <w:t>Astuce</w:t>
-            </w:r>
-          </w:p>
-        </w:tc>
-        <w:tc>
-          <w:tcPr>
-            <w:tcW w:w="1510" w:type="dxa"/>
-          </w:tcPr>
-          <w:p>
-            <w:r>
-              <w:rPr>
-                <w:rFonts w:cstheme="minorHAnsi"/>
-              </w:rPr>
-              <w:t>●</w:t>
-            </w:r>
-            <w:r>
-              <w:rPr>
-                <w:rFonts w:ascii="Calibri" w:hAnsi="Calibri" w:cs="Calibri"/>
-              </w:rPr>
-              <w:t>●</w:t>
-            </w:r>
-            <w:r>
-              <w:rPr>
-                <w:rFonts w:cstheme="minorHAnsi"/>
-              </w:rPr>
-              <w:t>○</w:t>
-            </w:r>
-            <w:r>
-              <w:rPr>
-                <w:rFonts w:ascii="Calibri" w:hAnsi="Calibri" w:cs="Calibri"/>
-              </w:rPr>
-              <w:t>○</w:t>
-            </w:r>
-            <w:r>
-              <w:rPr>
-                <w:rFonts w:cstheme="minorHAnsi"/>
-              </w:rPr>
-              <w:t>○</w:t>
-            </w:r>
-          </w:p>
-        </w:tc>
-        <w:tc>
-          <w:tcPr>
-            <w:tcW w:w="1510" w:type="dxa"/>
-          </w:tcPr>
-          <w:p>
-            <w:r>
-              <w:t>Dextérité</w:t>
-            </w:r>
-          </w:p>
-        </w:tc>
-        <w:tc>
-          <w:tcPr>
-            <w:tcW w:w="1510" w:type="dxa"/>
-          </w:tcPr>
-          <w:p>
-            <w:r>
-              <w:rPr>
-                <w:rFonts w:cstheme="minorHAnsi"/>
-              </w:rPr>
-              <w:t>●</w:t>
-            </w:r>
-            <w:r>
-              <w:rPr>
-                <w:rFonts w:ascii="Calibri" w:hAnsi="Calibri" w:cs="Calibri"/>
-              </w:rPr>
-              <w:t>●</w:t>
-            </w:r>
-            <w:r>
-              <w:rPr>
-                <w:rFonts w:cstheme="minorHAnsi"/>
-              </w:rPr>
-              <w:t>○</w:t>
-            </w:r>
-            <w:r>
-              <w:rPr>
-                <w:rFonts w:ascii="Calibri" w:hAnsi="Calibri" w:cs="Calibri"/>
-              </w:rPr>
-              <w:t>○</w:t>
-            </w:r>
-            <w:r>
-              <w:rPr>
-                <w:rFonts w:cstheme="minorHAnsi"/>
-              </w:rPr>
-              <w:t>○</w:t>
-            </w:r>
-          </w:p>
-        </w:tc>
-        <w:tc>
-          <w:tcPr>
-            <w:tcW w:w="1511" w:type="dxa"/>
-          </w:tcPr>
-          <w:p>
-            <w:r>
-              <w:t>Manipulation</w:t>
-            </w:r>
-          </w:p>
-        </w:tc>
-        <w:tc>
-          <w:tcPr>
-            <w:tcW w:w="1511" w:type="dxa"/>
-          </w:tcPr>
-          <w:p>
-            <w:r>
-              <w:rPr>
-                <w:rFonts w:cstheme="minorHAnsi"/>
-              </w:rPr>
-              <w:t>●</w:t>
-            </w:r>
-            <w:r>
-              <w:rPr>
-                <w:rFonts w:ascii="Calibri" w:hAnsi="Calibri" w:cs="Calibri"/>
-              </w:rPr>
-              <w:t>●●</w:t>
-            </w:r>
-            <w:r>
-              <w:rPr>
-                <w:rFonts w:ascii="Calibri" w:hAnsi="Calibri" w:cs="Calibri"/>
-              </w:rPr>
-              <w:t>○</w:t>
-            </w:r>
-            <w:r>
-              <w:rPr>
-                <w:rFonts w:cstheme="minorHAnsi"/>
-              </w:rPr>
-              <w:t>○</w:t>
+              <w:t>Informatique</w:t>
+            </w:r>
+          </w:p>
+        </w:tc>
+        <w:tc>
+          <w:tcPr>
+            <w:tcW w:w="1510" w:type="dxa"/>
+          </w:tcPr>
+          <w:p>
+            <w:r>
+              <w:rPr>
+                <w:rFonts w:cstheme="minorHAnsi"/>
+              </w:rPr>
+              <w:t>○○○○○</w:t>
+            </w:r>
+          </w:p>
+        </w:tc>
+        <w:tc>
+          <w:tcPr>
+            <w:tcW w:w="1510" w:type="dxa"/>
+          </w:tcPr>
+          <w:p>
+            <w:r>
+              <w:t>Bagarre</w:t>
+            </w:r>
+          </w:p>
+        </w:tc>
+        <w:tc>
+          <w:tcPr>
+            <w:tcW w:w="1510" w:type="dxa"/>
+          </w:tcPr>
+          <w:p>
+            <w:r>
+              <w:rPr>
+                <w:rFonts w:cstheme="minorHAnsi"/>
+              </w:rPr>
+              <w:t>○○○○○</w:t>
+            </w:r>
+          </w:p>
+        </w:tc>
+        <w:tc>
+          <w:tcPr>
+            <w:tcW w:w="1511" w:type="dxa"/>
+          </w:tcPr>
+          <w:p>
+            <w:r>
+              <w:t>Empathie</w:t>
+            </w:r>
+          </w:p>
+        </w:tc>
+        <w:tc>
+          <w:tcPr>
+            <w:tcW w:w="1511" w:type="dxa"/>
+          </w:tcPr>
+          <w:p>
+            <w:r>
+              <w:rPr>
+                <w:rFonts w:ascii="Calibri" w:hAnsi="Calibri" w:cs="Calibri"/>
+              </w:rPr>
+              <w:t>●●●</w:t>
+            </w:r>
+            <w:r>
+              <w:rPr>
+                <w:rFonts w:cstheme="minorHAnsi"/>
+              </w:rPr>
+              <w:t>○○</w:t>
             </w:r>
           </w:p>
         </w:tc>
@@ -1588,635 +1988,614 @@
           </w:tcPr>
           <w:p>
             <w:r>
-              <w:t>Résolution</w:t>
-            </w:r>
-          </w:p>
-        </w:tc>
-        <w:tc>
-          <w:tcPr>
-            <w:tcW w:w="1510" w:type="dxa"/>
-          </w:tcPr>
-          <w:p>
-            <w:r>
-              <w:rPr>
-                <w:rFonts w:cstheme="minorHAnsi"/>
+              <w:t>Artisanat</w:t>
+            </w:r>
+          </w:p>
+        </w:tc>
+        <w:tc>
+          <w:tcPr>
+            <w:tcW w:w="1510" w:type="dxa"/>
+          </w:tcPr>
+          <w:p>
+            <w:r>
+              <w:rPr>
+                <w:rFonts w:cstheme="minorHAnsi"/>
+              </w:rPr>
+              <w:t>○○○○○</w:t>
+            </w:r>
+          </w:p>
+        </w:tc>
+        <w:tc>
+          <w:tcPr>
+            <w:tcW w:w="1510" w:type="dxa"/>
+          </w:tcPr>
+          <w:p>
+            <w:r>
+              <w:t xml:space="preserve">Conduite </w:t>
+            </w:r>
+          </w:p>
+        </w:tc>
+        <w:tc>
+          <w:tcPr>
+            <w:tcW w:w="1510" w:type="dxa"/>
+          </w:tcPr>
+          <w:p>
+            <w:r>
+              <w:rPr>
+                <w:rFonts w:cstheme="minorHAnsi"/>
+              </w:rPr>
+              <w:t>○○○○○</w:t>
+            </w:r>
+          </w:p>
+        </w:tc>
+        <w:tc>
+          <w:tcPr>
+            <w:tcW w:w="1511" w:type="dxa"/>
+          </w:tcPr>
+          <w:p>
+            <w:r>
+              <w:t>Expression</w:t>
+            </w:r>
+          </w:p>
+        </w:tc>
+        <w:tc>
+          <w:tcPr>
+            <w:tcW w:w="1511" w:type="dxa"/>
+          </w:tcPr>
+          <w:p>
+            <w:r>
+              <w:rPr>
+                <w:rFonts w:ascii="Calibri" w:hAnsi="Calibri" w:cs="Calibri"/>
+              </w:rPr>
+              <w:t>●●●</w:t>
+            </w:r>
+            <w:r>
+              <w:rPr>
+                <w:rFonts w:cstheme="minorHAnsi"/>
+              </w:rPr>
+              <w:t>○○</w:t>
+            </w:r>
+          </w:p>
+        </w:tc>
+      </w:tr>
+      <w:tr>
+        <w:tc>
+          <w:tcPr>
+            <w:tcW w:w="1510" w:type="dxa"/>
+          </w:tcPr>
+          <w:p>
+            <w:r>
+              <w:t>Investigation</w:t>
+            </w:r>
+          </w:p>
+        </w:tc>
+        <w:tc>
+          <w:tcPr>
+            <w:tcW w:w="1510" w:type="dxa"/>
+          </w:tcPr>
+          <w:p>
+            <w:r>
+              <w:rPr>
+                <w:rFonts w:ascii="Calibri" w:hAnsi="Calibri" w:cs="Calibri"/>
+              </w:rPr>
+              <w:t>●●</w:t>
+            </w:r>
+            <w:r>
+              <w:rPr>
+                <w:rFonts w:cstheme="minorHAnsi"/>
+              </w:rPr>
+              <w:t>○○○</w:t>
+            </w:r>
+          </w:p>
+        </w:tc>
+        <w:tc>
+          <w:tcPr>
+            <w:tcW w:w="1510" w:type="dxa"/>
+          </w:tcPr>
+          <w:p>
+            <w:r>
+              <w:t>Arme à feu</w:t>
+            </w:r>
+          </w:p>
+        </w:tc>
+        <w:tc>
+          <w:tcPr>
+            <w:tcW w:w="1510" w:type="dxa"/>
+          </w:tcPr>
+          <w:p>
+            <w:r>
+              <w:rPr>
+                <w:rFonts w:cstheme="minorHAnsi"/>
+              </w:rPr>
+              <w:t>○○○○○</w:t>
+            </w:r>
+          </w:p>
+        </w:tc>
+        <w:tc>
+          <w:tcPr>
+            <w:tcW w:w="1511" w:type="dxa"/>
+          </w:tcPr>
+          <w:p>
+            <w:r>
+              <w:t>Intimidation</w:t>
+            </w:r>
+          </w:p>
+        </w:tc>
+        <w:tc>
+          <w:tcPr>
+            <w:tcW w:w="1511" w:type="dxa"/>
+          </w:tcPr>
+          <w:p>
+            <w:r>
+              <w:rPr>
+                <w:rFonts w:cstheme="minorHAnsi"/>
+              </w:rPr>
+              <w:t>○○○○○</w:t>
+            </w:r>
+          </w:p>
+        </w:tc>
+      </w:tr>
+      <w:tr>
+        <w:tc>
+          <w:tcPr>
+            <w:tcW w:w="1510" w:type="dxa"/>
+          </w:tcPr>
+          <w:p>
+            <w:r>
+              <w:t>Médecine</w:t>
+            </w:r>
+          </w:p>
+        </w:tc>
+        <w:tc>
+          <w:tcPr>
+            <w:tcW w:w="1510" w:type="dxa"/>
+          </w:tcPr>
+          <w:p>
+            <w:r>
+              <w:rPr>
+                <w:rFonts w:ascii="Calibri" w:hAnsi="Calibri" w:cs="Calibri"/>
+              </w:rPr>
+              <w:t>●●●●</w:t>
+            </w:r>
+            <w:r>
+              <w:rPr>
+                <w:rFonts w:cstheme="minorHAnsi"/>
+              </w:rPr>
+              <w:t>○</w:t>
+            </w:r>
+          </w:p>
+        </w:tc>
+        <w:tc>
+          <w:tcPr>
+            <w:tcW w:w="1510" w:type="dxa"/>
+          </w:tcPr>
+          <w:p>
+            <w:r>
+              <w:t>Larcin</w:t>
+            </w:r>
+          </w:p>
+        </w:tc>
+        <w:tc>
+          <w:tcPr>
+            <w:tcW w:w="1510" w:type="dxa"/>
+          </w:tcPr>
+          <w:p>
+            <w:r>
+              <w:rPr>
+                <w:rFonts w:cstheme="minorHAnsi"/>
+              </w:rPr>
+              <w:t>○○○○○</w:t>
+            </w:r>
+          </w:p>
+        </w:tc>
+        <w:tc>
+          <w:tcPr>
+            <w:tcW w:w="1511" w:type="dxa"/>
+          </w:tcPr>
+          <w:p>
+            <w:r>
+              <w:t>Persuasion</w:t>
+            </w:r>
+          </w:p>
+        </w:tc>
+        <w:tc>
+          <w:tcPr>
+            <w:tcW w:w="1511" w:type="dxa"/>
+          </w:tcPr>
+          <w:p>
+            <w:r>
+              <w:rPr>
+                <w:rFonts w:ascii="Calibri" w:hAnsi="Calibri" w:cs="Calibri"/>
+              </w:rPr>
+              <w:t>●●●●●</w:t>
+            </w:r>
+          </w:p>
+        </w:tc>
+      </w:tr>
+      <w:tr>
+        <w:tc>
+          <w:tcPr>
+            <w:tcW w:w="1510" w:type="dxa"/>
+          </w:tcPr>
+          <w:p>
+            <w:r>
+              <w:t>Occulte</w:t>
+            </w:r>
+          </w:p>
+        </w:tc>
+        <w:tc>
+          <w:tcPr>
+            <w:tcW w:w="1510" w:type="dxa"/>
+          </w:tcPr>
+          <w:p>
+            <w:r>
+              <w:rPr>
+                <w:rFonts w:cstheme="minorHAnsi"/>
+              </w:rPr>
+              <w:t>○○○○○</w:t>
+            </w:r>
+          </w:p>
+        </w:tc>
+        <w:tc>
+          <w:tcPr>
+            <w:tcW w:w="1510" w:type="dxa"/>
+          </w:tcPr>
+          <w:p>
+            <w:r>
+              <w:t>Dissimulation</w:t>
+            </w:r>
+          </w:p>
+        </w:tc>
+        <w:tc>
+          <w:tcPr>
+            <w:tcW w:w="1510" w:type="dxa"/>
+          </w:tcPr>
+          <w:p>
+            <w:r>
+              <w:rPr>
+                <w:rFonts w:ascii="Calibri" w:hAnsi="Calibri" w:cs="Calibri"/>
+              </w:rPr>
+              <w:t>●●</w:t>
+            </w:r>
+            <w:r>
+              <w:rPr>
+                <w:rFonts w:cstheme="minorHAnsi"/>
+              </w:rPr>
+              <w:t>○○○</w:t>
+            </w:r>
+          </w:p>
+        </w:tc>
+        <w:tc>
+          <w:tcPr>
+            <w:tcW w:w="1511" w:type="dxa"/>
+          </w:tcPr>
+          <w:p>
+            <w:r>
+              <w:t>Entregent</w:t>
+            </w:r>
+          </w:p>
+        </w:tc>
+        <w:tc>
+          <w:tcPr>
+            <w:tcW w:w="1511" w:type="dxa"/>
+          </w:tcPr>
+          <w:p>
+            <w:r>
+              <w:rPr>
+                <w:rFonts w:cstheme="minorHAnsi"/>
+              </w:rPr>
+              <w:t>○○○○○</w:t>
+            </w:r>
+          </w:p>
+        </w:tc>
+      </w:tr>
+      <w:tr>
+        <w:tc>
+          <w:tcPr>
+            <w:tcW w:w="1510" w:type="dxa"/>
+          </w:tcPr>
+          <w:p>
+            <w:r>
+              <w:t>Politique</w:t>
+            </w:r>
+          </w:p>
+        </w:tc>
+        <w:tc>
+          <w:tcPr>
+            <w:tcW w:w="1510" w:type="dxa"/>
+          </w:tcPr>
+          <w:p>
+            <w:r>
+              <w:rPr>
+                <w:rFonts w:cstheme="minorHAnsi"/>
+              </w:rPr>
+              <w:t>○○○○○</w:t>
+            </w:r>
+          </w:p>
+        </w:tc>
+        <w:tc>
+          <w:tcPr>
+            <w:tcW w:w="1510" w:type="dxa"/>
+          </w:tcPr>
+          <w:p>
+            <w:r>
+              <w:t>Survie</w:t>
+            </w:r>
+          </w:p>
+        </w:tc>
+        <w:tc>
+          <w:tcPr>
+            <w:tcW w:w="1510" w:type="dxa"/>
+          </w:tcPr>
+          <w:p>
+            <w:r>
+              <w:rPr>
+                <w:rFonts w:ascii="Calibri" w:hAnsi="Calibri" w:cs="Calibri"/>
               </w:rPr>
               <w:t>●</w:t>
             </w:r>
             <w:r>
               <w:rPr>
-                <w:rFonts w:ascii="Calibri" w:hAnsi="Calibri" w:cs="Calibri"/>
-              </w:rPr>
-              <w:t>●</w:t>
-            </w:r>
-            <w:r>
-              <w:rPr>
-                <w:rFonts w:cstheme="minorHAnsi"/>
-              </w:rPr>
-              <w:t>○</w:t>
-            </w:r>
-            <w:r>
-              <w:rPr>
-                <w:rFonts w:ascii="Calibri" w:hAnsi="Calibri" w:cs="Calibri"/>
-              </w:rPr>
-              <w:t>○</w:t>
-            </w:r>
-            <w:r>
-              <w:rPr>
-                <w:rFonts w:cstheme="minorHAnsi"/>
-              </w:rPr>
-              <w:t>○</w:t>
-            </w:r>
-          </w:p>
-        </w:tc>
-        <w:tc>
-          <w:tcPr>
-            <w:tcW w:w="1510" w:type="dxa"/>
-          </w:tcPr>
-          <w:p>
-            <w:r>
-              <w:t>Vigueur</w:t>
-            </w:r>
-          </w:p>
-        </w:tc>
-        <w:tc>
-          <w:tcPr>
-            <w:tcW w:w="1510" w:type="dxa"/>
-          </w:tcPr>
-          <w:p>
-            <w:r>
-              <w:rPr>
-                <w:rFonts w:ascii="Calibri" w:hAnsi="Calibri" w:cs="Calibri"/>
-              </w:rPr>
-              <w:t>●</w:t>
-            </w:r>
-            <w:r>
-              <w:rPr>
-                <w:rFonts w:ascii="Calibri" w:hAnsi="Calibri" w:cs="Calibri"/>
-              </w:rPr>
-              <w:t>●●</w:t>
-            </w:r>
-            <w:r>
-              <w:rPr>
-                <w:rFonts w:ascii="Calibri" w:hAnsi="Calibri" w:cs="Calibri"/>
-              </w:rPr>
-              <w:t>○</w:t>
-            </w:r>
-            <w:r>
-              <w:rPr>
-                <w:rFonts w:cstheme="minorHAnsi"/>
-              </w:rPr>
-              <w:t>○</w:t>
-            </w:r>
-          </w:p>
-        </w:tc>
-        <w:tc>
-          <w:tcPr>
-            <w:tcW w:w="1511" w:type="dxa"/>
-          </w:tcPr>
-          <w:p>
-            <w:r>
-              <w:t>Calme</w:t>
-            </w:r>
-          </w:p>
-        </w:tc>
-        <w:tc>
-          <w:tcPr>
-            <w:tcW w:w="1511" w:type="dxa"/>
-          </w:tcPr>
-          <w:p>
-            <w:r>
-              <w:rPr>
-                <w:rFonts w:cstheme="minorHAnsi"/>
-              </w:rPr>
-              <w:t>●</w:t>
-            </w:r>
-            <w:r>
-              <w:rPr>
-                <w:rFonts w:ascii="Calibri" w:hAnsi="Calibri" w:cs="Calibri"/>
-              </w:rPr>
-              <w:t>●●</w:t>
-            </w:r>
-            <w:r>
-              <w:rPr>
-                <w:rFonts w:ascii="Calibri" w:hAnsi="Calibri" w:cs="Calibri"/>
-              </w:rPr>
-              <w:t>○</w:t>
-            </w:r>
-            <w:r>
-              <w:rPr>
-                <w:rFonts w:cstheme="minorHAnsi"/>
-              </w:rPr>
-              <w:t>○</w:t>
+                <w:rFonts w:cstheme="minorHAnsi"/>
+              </w:rPr>
+              <w:t>○○○○</w:t>
+            </w:r>
+          </w:p>
+        </w:tc>
+        <w:tc>
+          <w:tcPr>
+            <w:tcW w:w="1511" w:type="dxa"/>
+          </w:tcPr>
+          <w:p>
+            <w:proofErr w:type="spellStart"/>
+            <w:r>
+              <w:t>Exp</w:t>
+            </w:r>
+            <w:proofErr w:type="spellEnd"/>
+            <w:r>
+              <w:t xml:space="preserve"> de la rue</w:t>
+            </w:r>
+          </w:p>
+        </w:tc>
+        <w:tc>
+          <w:tcPr>
+            <w:tcW w:w="1511" w:type="dxa"/>
+          </w:tcPr>
+          <w:p>
+            <w:r>
+              <w:rPr>
+                <w:rFonts w:cstheme="minorHAnsi"/>
+              </w:rPr>
+              <w:t>○○○○○</w:t>
+            </w:r>
+          </w:p>
+        </w:tc>
+      </w:tr>
+      <w:tr>
+        <w:tc>
+          <w:tcPr>
+            <w:tcW w:w="1510" w:type="dxa"/>
+          </w:tcPr>
+          <w:p>
+            <w:r>
+              <w:t>Science</w:t>
+            </w:r>
+          </w:p>
+        </w:tc>
+        <w:tc>
+          <w:tcPr>
+            <w:tcW w:w="1510" w:type="dxa"/>
+          </w:tcPr>
+          <w:p>
+            <w:r>
+              <w:rPr>
+                <w:rFonts w:cstheme="minorHAnsi"/>
+              </w:rPr>
+              <w:t>○○○○○</w:t>
+            </w:r>
+          </w:p>
+        </w:tc>
+        <w:tc>
+          <w:tcPr>
+            <w:tcW w:w="1510" w:type="dxa"/>
+          </w:tcPr>
+          <w:p>
+            <w:r>
+              <w:t>Arme blanche</w:t>
+            </w:r>
+          </w:p>
+        </w:tc>
+        <w:tc>
+          <w:tcPr>
+            <w:tcW w:w="1510" w:type="dxa"/>
+          </w:tcPr>
+          <w:p>
+            <w:r>
+              <w:rPr>
+                <w:rFonts w:cstheme="minorHAnsi"/>
+              </w:rPr>
+              <w:t>○○○○○</w:t>
+            </w:r>
+          </w:p>
+        </w:tc>
+        <w:tc>
+          <w:tcPr>
+            <w:tcW w:w="1511" w:type="dxa"/>
+          </w:tcPr>
+          <w:p>
+            <w:r>
+              <w:t>Subterfuge</w:t>
+            </w:r>
+          </w:p>
+        </w:tc>
+        <w:tc>
+          <w:tcPr>
+            <w:tcW w:w="1511" w:type="dxa"/>
+          </w:tcPr>
+          <w:p>
+            <w:r>
+              <w:rPr>
+                <w:rFonts w:cstheme="minorHAnsi"/>
+              </w:rPr>
+              <w:t>○○○○○</w:t>
             </w:r>
           </w:p>
         </w:tc>
       </w:tr>
     </w:tbl>
-    <w:p/>
-    <w:tbl>
-      <w:tblPr>
-        <w:tblStyle w:val="Grilledutableau"/>
-        <w:tblW w:w="0" w:type="auto"/>
-        <w:tblBorders>
-          <w:top w:val="none" w:sz="0" w:space="0" w:color="auto"/>
-          <w:left w:val="none" w:sz="0" w:space="0" w:color="auto"/>
-          <w:bottom w:val="none" w:sz="0" w:space="0" w:color="auto"/>
-          <w:right w:val="none" w:sz="0" w:space="0" w:color="auto"/>
-          <w:insideH w:val="none" w:sz="0" w:space="0" w:color="auto"/>
-          <w:insideV w:val="none" w:sz="0" w:space="0" w:color="auto"/>
-        </w:tblBorders>
-        <w:tblLook w:val="04A0" w:firstRow="1" w:lastRow="0" w:firstColumn="1" w:lastColumn="0" w:noHBand="0" w:noVBand="1"/>
-      </w:tblPr>
-      <w:tblGrid>
-        <w:gridCol w:w="3020"/>
-        <w:gridCol w:w="3021"/>
-        <w:gridCol w:w="3021"/>
-      </w:tblGrid>
-      <w:tr>
-        <w:tc>
-          <w:tcPr>
-            <w:tcW w:w="3020" w:type="dxa"/>
-          </w:tcPr>
-          <w:p>
-            <w:r>
-              <w:t xml:space="preserve">Défense </w:t>
-            </w:r>
-            <w:r>
-              <w:rPr>
-                <w:rFonts w:ascii="Calibri" w:hAnsi="Calibri" w:cs="Calibri"/>
-              </w:rPr>
-              <w:t>●</w:t>
-            </w:r>
-            <w:r>
-              <w:rPr>
-                <w:rFonts w:ascii="Calibri" w:hAnsi="Calibri" w:cs="Calibri"/>
-              </w:rPr>
-              <w:t>●</w:t>
-            </w:r>
-            <w:r>
-              <w:rPr>
-                <w:rFonts w:cstheme="minorHAnsi"/>
-              </w:rPr>
-              <w:t>○○○ ○○○○○</w:t>
-            </w:r>
-          </w:p>
-        </w:tc>
-        <w:tc>
-          <w:tcPr>
-            <w:tcW w:w="3021" w:type="dxa"/>
-          </w:tcPr>
-          <w:p>
-            <w:r>
-              <w:t xml:space="preserve">Initiative </w:t>
-            </w:r>
-            <w:r>
-              <w:rPr>
-                <w:rFonts w:ascii="Calibri" w:hAnsi="Calibri" w:cs="Calibri"/>
-              </w:rPr>
-              <w:t>●</w:t>
-            </w:r>
-            <w:r>
-              <w:rPr>
-                <w:rFonts w:ascii="Calibri" w:hAnsi="Calibri" w:cs="Calibri"/>
-              </w:rPr>
-              <w:t>●●●●</w:t>
-            </w:r>
-            <w:r>
-              <w:rPr>
-                <w:rFonts w:ascii="Calibri" w:hAnsi="Calibri" w:cs="Calibri"/>
-              </w:rPr>
-              <w:t xml:space="preserve"> </w:t>
-            </w:r>
-            <w:r>
-              <w:rPr>
-                <w:rFonts w:cstheme="minorHAnsi"/>
-              </w:rPr>
-              <w:t>○○○○○</w:t>
-            </w:r>
-          </w:p>
-        </w:tc>
-        <w:tc>
-          <w:tcPr>
-            <w:tcW w:w="3021" w:type="dxa"/>
-          </w:tcPr>
-          <w:p>
-            <w:r>
-              <w:t xml:space="preserve">Intégrité </w:t>
-            </w:r>
-            <w:r>
-              <w:rPr>
-                <w:rFonts w:ascii="Calibri" w:hAnsi="Calibri" w:cs="Calibri"/>
-              </w:rPr>
-              <w:t>●●●●● ●●</w:t>
-            </w:r>
-            <w:r>
-              <w:rPr>
-                <w:rFonts w:cstheme="minorHAnsi"/>
-              </w:rPr>
-              <w:t>○○○</w:t>
-            </w:r>
-          </w:p>
-        </w:tc>
-      </w:tr>
-    </w:tbl>
-    <w:p>
+    <w:p>
+      <w:r>
+        <w:t>Spécialités :</w:t>
+      </w:r>
       <w:r>
         <w:br/>
-        <w:t xml:space="preserve">Vice : </w:t>
-      </w:r>
-      <w:r>
-        <w:t>Mélancolique</w:t>
+        <w:t>- Psychiatrie (médecine)</w:t>
       </w:r>
       <w:r>
         <w:br/>
-        <w:t>Vertu :</w:t>
-      </w:r>
-      <w:r>
-        <w:t xml:space="preserve"> Altruiste</w:t>
+        <w:t>- Discours de motivation (Persuasion)</w:t>
+      </w:r>
+      <w:r>
+        <w:br/>
+        <w:t>- Personnalité (Empathie)</w:t>
       </w:r>
     </w:p>
     <w:p>
       <w:pPr>
-        <w:pStyle w:val="Titre2"/>
+        <w:pStyle w:val="Titre3"/>
       </w:pPr>
       <w:r>
-        <w:t>Compétences</w:t>
-      </w:r>
-    </w:p>
-    <w:tbl>
-      <w:tblPr>
-        <w:tblStyle w:val="Grilledutableau"/>
-        <w:tblW w:w="0" w:type="auto"/>
-        <w:tblLook w:val="04A0" w:firstRow="1" w:lastRow="0" w:firstColumn="1" w:lastColumn="0" w:noHBand="0" w:noVBand="1"/>
-      </w:tblPr>
-      <w:tblGrid>
-        <w:gridCol w:w="1510"/>
-        <w:gridCol w:w="1510"/>
-        <w:gridCol w:w="1510"/>
-        <w:gridCol w:w="1510"/>
-        <w:gridCol w:w="1511"/>
-        <w:gridCol w:w="1511"/>
-      </w:tblGrid>
-      <w:tr>
-        <w:tc>
-          <w:tcPr>
-            <w:tcW w:w="1510" w:type="dxa"/>
-          </w:tcPr>
-          <w:p>
-            <w:r>
-              <w:t>Erudition</w:t>
-            </w:r>
-          </w:p>
-        </w:tc>
-        <w:tc>
-          <w:tcPr>
-            <w:tcW w:w="1510" w:type="dxa"/>
-          </w:tcPr>
-          <w:p/>
-        </w:tc>
-        <w:tc>
-          <w:tcPr>
-            <w:tcW w:w="1510" w:type="dxa"/>
-          </w:tcPr>
-          <w:p>
-            <w:r>
-              <w:t>Sport</w:t>
-            </w:r>
-          </w:p>
-        </w:tc>
-        <w:tc>
-          <w:tcPr>
-            <w:tcW w:w="1510" w:type="dxa"/>
-          </w:tcPr>
-          <w:p/>
-        </w:tc>
-        <w:tc>
-          <w:tcPr>
-            <w:tcW w:w="1511" w:type="dxa"/>
-          </w:tcPr>
-          <w:p/>
-        </w:tc>
-        <w:tc>
-          <w:tcPr>
-            <w:tcW w:w="1511" w:type="dxa"/>
-          </w:tcPr>
-          <w:p/>
-        </w:tc>
-      </w:tr>
-      <w:tr>
-        <w:tc>
-          <w:tcPr>
-            <w:tcW w:w="1510" w:type="dxa"/>
-          </w:tcPr>
-          <w:p>
-            <w:r>
-              <w:t>Informatique</w:t>
-            </w:r>
-          </w:p>
-        </w:tc>
-        <w:tc>
-          <w:tcPr>
-            <w:tcW w:w="1510" w:type="dxa"/>
-          </w:tcPr>
-          <w:p/>
-        </w:tc>
-        <w:tc>
-          <w:tcPr>
-            <w:tcW w:w="1510" w:type="dxa"/>
-          </w:tcPr>
-          <w:p>
-            <w:r>
-              <w:t>Bagarre</w:t>
-            </w:r>
-          </w:p>
-        </w:tc>
-        <w:tc>
-          <w:tcPr>
-            <w:tcW w:w="1510" w:type="dxa"/>
-          </w:tcPr>
-          <w:p/>
-        </w:tc>
-        <w:tc>
-          <w:tcPr>
-            <w:tcW w:w="1511" w:type="dxa"/>
-          </w:tcPr>
-          <w:p/>
-        </w:tc>
-        <w:tc>
-          <w:tcPr>
-            <w:tcW w:w="1511" w:type="dxa"/>
-          </w:tcPr>
-          <w:p/>
-        </w:tc>
-      </w:tr>
-      <w:tr>
-        <w:tc>
-          <w:tcPr>
-            <w:tcW w:w="1510" w:type="dxa"/>
-          </w:tcPr>
-          <w:p>
-            <w:r>
-              <w:t>Artisanat</w:t>
-            </w:r>
-          </w:p>
-        </w:tc>
-        <w:tc>
-          <w:tcPr>
-            <w:tcW w:w="1510" w:type="dxa"/>
-          </w:tcPr>
-          <w:p/>
-        </w:tc>
-        <w:tc>
-          <w:tcPr>
-            <w:tcW w:w="1510" w:type="dxa"/>
-          </w:tcPr>
-          <w:p>
-            <w:bookmarkStart w:id="0" w:name="_GoBack"/>
-            <w:bookmarkEnd w:id="0"/>
-          </w:p>
-        </w:tc>
-        <w:tc>
-          <w:tcPr>
-            <w:tcW w:w="1510" w:type="dxa"/>
-          </w:tcPr>
-          <w:p/>
-        </w:tc>
-        <w:tc>
-          <w:tcPr>
-            <w:tcW w:w="1511" w:type="dxa"/>
-          </w:tcPr>
-          <w:p/>
-        </w:tc>
-        <w:tc>
-          <w:tcPr>
-            <w:tcW w:w="1511" w:type="dxa"/>
-          </w:tcPr>
-          <w:p/>
-        </w:tc>
-      </w:tr>
-      <w:tr>
-        <w:tc>
-          <w:tcPr>
-            <w:tcW w:w="1510" w:type="dxa"/>
-          </w:tcPr>
-          <w:p>
-            <w:r>
-              <w:t>Investigation</w:t>
-            </w:r>
-          </w:p>
-        </w:tc>
-        <w:tc>
-          <w:tcPr>
-            <w:tcW w:w="1510" w:type="dxa"/>
-          </w:tcPr>
-          <w:p/>
-        </w:tc>
-        <w:tc>
-          <w:tcPr>
-            <w:tcW w:w="1510" w:type="dxa"/>
-          </w:tcPr>
-          <w:p/>
-        </w:tc>
-        <w:tc>
-          <w:tcPr>
-            <w:tcW w:w="1510" w:type="dxa"/>
-          </w:tcPr>
-          <w:p/>
-        </w:tc>
-        <w:tc>
-          <w:tcPr>
-            <w:tcW w:w="1511" w:type="dxa"/>
-          </w:tcPr>
-          <w:p/>
-        </w:tc>
-        <w:tc>
-          <w:tcPr>
-            <w:tcW w:w="1511" w:type="dxa"/>
-          </w:tcPr>
-          <w:p/>
-        </w:tc>
-      </w:tr>
-      <w:tr>
-        <w:tc>
-          <w:tcPr>
-            <w:tcW w:w="1510" w:type="dxa"/>
-          </w:tcPr>
-          <w:p>
-            <w:r>
-              <w:t>Médecine</w:t>
-            </w:r>
-          </w:p>
-        </w:tc>
-        <w:tc>
-          <w:tcPr>
-            <w:tcW w:w="1510" w:type="dxa"/>
-          </w:tcPr>
-          <w:p/>
-        </w:tc>
-        <w:tc>
-          <w:tcPr>
-            <w:tcW w:w="1510" w:type="dxa"/>
-          </w:tcPr>
-          <w:p/>
-        </w:tc>
-        <w:tc>
-          <w:tcPr>
-            <w:tcW w:w="1510" w:type="dxa"/>
-          </w:tcPr>
-          <w:p/>
-        </w:tc>
-        <w:tc>
-          <w:tcPr>
-            <w:tcW w:w="1511" w:type="dxa"/>
-          </w:tcPr>
-          <w:p/>
-        </w:tc>
-        <w:tc>
-          <w:tcPr>
-            <w:tcW w:w="1511" w:type="dxa"/>
-          </w:tcPr>
-          <w:p/>
-        </w:tc>
-      </w:tr>
-      <w:tr>
-        <w:tc>
-          <w:tcPr>
-            <w:tcW w:w="1510" w:type="dxa"/>
-          </w:tcPr>
-          <w:p>
-            <w:r>
-              <w:t>Occulte</w:t>
-            </w:r>
-          </w:p>
-        </w:tc>
-        <w:tc>
-          <w:tcPr>
-            <w:tcW w:w="1510" w:type="dxa"/>
-          </w:tcPr>
-          <w:p/>
-        </w:tc>
-        <w:tc>
-          <w:tcPr>
-            <w:tcW w:w="1510" w:type="dxa"/>
-          </w:tcPr>
-          <w:p/>
-        </w:tc>
-        <w:tc>
-          <w:tcPr>
-            <w:tcW w:w="1510" w:type="dxa"/>
-          </w:tcPr>
-          <w:p/>
-        </w:tc>
-        <w:tc>
-          <w:tcPr>
-            <w:tcW w:w="1511" w:type="dxa"/>
-          </w:tcPr>
-          <w:p/>
-        </w:tc>
-        <w:tc>
-          <w:tcPr>
-            <w:tcW w:w="1511" w:type="dxa"/>
-          </w:tcPr>
-          <w:p/>
-        </w:tc>
-      </w:tr>
-      <w:tr>
-        <w:tc>
-          <w:tcPr>
-            <w:tcW w:w="1510" w:type="dxa"/>
-          </w:tcPr>
-          <w:p>
-            <w:r>
-              <w:t>Politique</w:t>
-            </w:r>
-          </w:p>
-        </w:tc>
-        <w:tc>
-          <w:tcPr>
-            <w:tcW w:w="1510" w:type="dxa"/>
-          </w:tcPr>
-          <w:p/>
-        </w:tc>
-        <w:tc>
-          <w:tcPr>
-            <w:tcW w:w="1510" w:type="dxa"/>
-          </w:tcPr>
-          <w:p/>
-        </w:tc>
-        <w:tc>
-          <w:tcPr>
-            <w:tcW w:w="1510" w:type="dxa"/>
-          </w:tcPr>
-          <w:p/>
-        </w:tc>
-        <w:tc>
-          <w:tcPr>
-            <w:tcW w:w="1511" w:type="dxa"/>
-          </w:tcPr>
-          <w:p/>
-        </w:tc>
-        <w:tc>
-          <w:tcPr>
-            <w:tcW w:w="1511" w:type="dxa"/>
-          </w:tcPr>
-          <w:p/>
-        </w:tc>
-      </w:tr>
-      <w:tr>
-        <w:tc>
-          <w:tcPr>
-            <w:tcW w:w="1510" w:type="dxa"/>
-          </w:tcPr>
-          <w:p>
-            <w:r>
-              <w:t>Science</w:t>
-            </w:r>
-          </w:p>
-        </w:tc>
-        <w:tc>
-          <w:tcPr>
-            <w:tcW w:w="1510" w:type="dxa"/>
-          </w:tcPr>
-          <w:p/>
-        </w:tc>
-        <w:tc>
-          <w:tcPr>
-            <w:tcW w:w="1510" w:type="dxa"/>
-          </w:tcPr>
-          <w:p/>
-        </w:tc>
-        <w:tc>
-          <w:tcPr>
-            <w:tcW w:w="1510" w:type="dxa"/>
-          </w:tcPr>
-          <w:p/>
-        </w:tc>
-        <w:tc>
-          <w:tcPr>
-            <w:tcW w:w="1511" w:type="dxa"/>
-          </w:tcPr>
-          <w:p/>
-        </w:tc>
-        <w:tc>
-          <w:tcPr>
-            <w:tcW w:w="1511" w:type="dxa"/>
-          </w:tcPr>
-          <w:p/>
-        </w:tc>
-      </w:tr>
-    </w:tbl>
-    <w:p/>
+        <w:t>Atouts</w:t>
+      </w:r>
+    </w:p>
     <w:p>
       <w:pPr>
-        <w:pStyle w:val="Titre2"/>
+        <w:rPr>
+          <w:rFonts w:ascii="Calibri" w:hAnsi="Calibri" w:cs="Calibri"/>
+        </w:rPr>
       </w:pPr>
       <w:r>
+        <w:t>Domaine d’expertise : Psychiatrie (</w:t>
+      </w:r>
+      <w:r>
+        <w:rPr>
+          <w:rFonts w:ascii="Calibri" w:hAnsi="Calibri" w:cs="Calibri"/>
+        </w:rPr>
+        <w:t>●</w:t>
+      </w:r>
+      <w:r>
+        <w:rPr>
+          <w:rFonts w:ascii="Calibri" w:hAnsi="Calibri" w:cs="Calibri"/>
+        </w:rPr>
+        <w:t>)</w:t>
+      </w:r>
+      <w:r>
+        <w:rPr>
+          <w:rFonts w:ascii="Calibri" w:hAnsi="Calibri" w:cs="Calibri"/>
+        </w:rPr>
+        <w:br/>
+        <w:t>Connaissance encyclopédique (</w:t>
+      </w:r>
+      <w:r>
+        <w:rPr>
+          <w:rFonts w:ascii="Calibri" w:hAnsi="Calibri" w:cs="Calibri"/>
+        </w:rPr>
+        <w:t>●●</w:t>
+      </w:r>
+      <w:r>
+        <w:rPr>
+          <w:rFonts w:ascii="Calibri" w:hAnsi="Calibri" w:cs="Calibri"/>
+        </w:rPr>
+        <w:t>)</w:t>
+      </w:r>
+      <w:r>
+        <w:rPr>
+          <w:rFonts w:ascii="Calibri" w:hAnsi="Calibri" w:cs="Calibri"/>
+        </w:rPr>
+        <w:br/>
+      </w:r>
+      <w:r>
+        <w:rPr>
+          <w:rFonts w:ascii="Calibri" w:hAnsi="Calibri" w:cs="Calibri"/>
+        </w:rPr>
+        <w:t>Connaissance Holistique : Médecine alternative (</w:t>
+      </w:r>
+      <w:r>
+        <w:rPr>
+          <w:rFonts w:ascii="Calibri" w:hAnsi="Calibri" w:cs="Calibri"/>
+        </w:rPr>
+        <w:t>●</w:t>
+      </w:r>
+      <w:r>
+        <w:rPr>
+          <w:rFonts w:ascii="Calibri" w:hAnsi="Calibri" w:cs="Calibri"/>
+        </w:rPr>
+        <w:t>)</w:t>
+      </w:r>
+      <w:r>
+        <w:rPr>
+          <w:rFonts w:ascii="Calibri" w:hAnsi="Calibri" w:cs="Calibri"/>
+        </w:rPr>
+        <w:br/>
+      </w:r>
+      <w:r>
+        <w:rPr>
+          <w:rFonts w:ascii="Calibri" w:hAnsi="Calibri" w:cs="Calibri"/>
+        </w:rPr>
         <w:lastRenderedPageBreak/>
-        <w:t>Atouts</w:t>
-      </w:r>
-    </w:p>
-    <w:p/>
+        <w:t>Spécialité intra disciplinaire : psychiatrie (</w:t>
+      </w:r>
+      <w:r>
+        <w:rPr>
+          <w:rFonts w:ascii="Calibri" w:hAnsi="Calibri" w:cs="Calibri"/>
+        </w:rPr>
+        <w:t>●</w:t>
+      </w:r>
+      <w:r>
+        <w:rPr>
+          <w:rFonts w:ascii="Calibri" w:hAnsi="Calibri" w:cs="Calibri"/>
+        </w:rPr>
+        <w:t>)</w:t>
+      </w:r>
+      <w:r>
+        <w:rPr>
+          <w:rFonts w:ascii="Calibri" w:hAnsi="Calibri" w:cs="Calibri"/>
+        </w:rPr>
+        <w:br/>
+        <w:t>Patient (</w:t>
+      </w:r>
+      <w:r>
+        <w:rPr>
+          <w:rFonts w:ascii="Calibri" w:hAnsi="Calibri" w:cs="Calibri"/>
+        </w:rPr>
+        <w:t>●</w:t>
+      </w:r>
+      <w:r>
+        <w:rPr>
+          <w:rFonts w:ascii="Calibri" w:hAnsi="Calibri" w:cs="Calibri"/>
+        </w:rPr>
+        <w:t>)</w:t>
+      </w:r>
+      <w:r>
+        <w:rPr>
+          <w:rFonts w:ascii="Calibri" w:hAnsi="Calibri" w:cs="Calibri"/>
+        </w:rPr>
+        <w:br/>
+        <w:t>Entraînement professionnel (</w:t>
+      </w:r>
+      <w:r>
+        <w:rPr>
+          <w:rFonts w:ascii="Calibri" w:hAnsi="Calibri" w:cs="Calibri"/>
+        </w:rPr>
+        <w:t>●●●●</w:t>
+      </w:r>
+      <w:r>
+        <w:rPr>
+          <w:rFonts w:ascii="Calibri" w:hAnsi="Calibri" w:cs="Calibri"/>
+        </w:rPr>
+        <w:t>)</w:t>
+      </w:r>
+    </w:p>
     <w:sectPr>
       <w:pgSz w:w="11906" w:h="16838"/>
       <w:pgMar w:top="1417" w:right="1417" w:bottom="1417" w:left="1417" w:header="708" w:footer="708" w:gutter="0"/>
@@ -2228,7 +2607,7 @@
 </file>
 
 <file path=word/numbering.xml><?xml version="1.0" encoding="utf-8"?>
-<w:numbering xmlns:wpc="http://schemas.microsoft.com/office/word/2010/wordprocessingCanvas" xmlns:cx="http://schemas.microsoft.com/office/drawing/2014/chartex" xmlns:cx1="http://schemas.microsoft.com/office/drawing/2015/9/8/chartex" xmlns:cx2="http://schemas.microsoft.com/office/drawing/2015/10/21/chartex" xmlns:cx3="http://schemas.microsoft.com/office/drawing/2016/5/9/chartex" xmlns:cx4="http://schemas.microsoft.com/office/drawing/2016/5/10/chartex" xmlns:cx5="http://schemas.microsoft.com/office/drawing/2016/5/11/chartex" xmlns:cx6="http://schemas.microsoft.com/office/drawing/2016/5/12/chartex" xmlns:cx7="http://schemas.microsoft.com/office/drawing/2016/5/13/chartex" xmlns:cx8="http://schemas.microsoft.com/office/drawing/2016/5/14/chartex" xmlns:mc="http://schemas.openxmlformats.org/markup-compatibility/2006" xmlns:aink="http://schemas.microsoft.com/office/drawing/2016/ink" xmlns:am3d="http://schemas.microsoft.com/office/drawing/2017/model3d" xmlns:o="urn:schemas-microsoft-com:office:office" xmlns:r="http://schemas.openxmlformats.org/officeDocument/2006/relationships" xmlns:m="http://schemas.openxmlformats.org/officeDocument/2006/math" xmlns:v="urn:schemas-microsoft-com:vml" xmlns:wp14="http://schemas.microsoft.com/office/word/2010/wordprocessingDrawing" xmlns:wp="http://schemas.openxmlformats.org/drawingml/2006/wordprocessingDrawing" xmlns:w10="urn:schemas-microsoft-com:office:word" xmlns:w="http://schemas.openxmlformats.org/wordprocessingml/2006/main" xmlns:w14="http://schemas.microsoft.com/office/word/2010/wordml" xmlns:w15="http://schemas.microsoft.com/office/word/2012/wordml" xmlns:w16se="http://schemas.microsoft.com/office/word/2015/wordml/symex" xmlns:wpg="http://schemas.microsoft.com/office/word/2010/wordprocessingGroup" xmlns:wpi="http://schemas.microsoft.com/office/word/2010/wordprocessingInk" xmlns:wne="http://schemas.microsoft.com/office/word/2006/wordml" xmlns:wps="http://schemas.microsoft.com/office/word/2010/wordprocessingShape" mc:Ignorable="w14 w15 w16se wp14">
+<w:numbering xmlns:wpc="http://schemas.microsoft.com/office/word/2010/wordprocessingCanvas" xmlns:cx="http://schemas.microsoft.com/office/drawing/2014/chartex" xmlns:cx1="http://schemas.microsoft.com/office/drawing/2015/9/8/chartex" xmlns:cx2="http://schemas.microsoft.com/office/drawing/2015/10/21/chartex" xmlns:cx3="http://schemas.microsoft.com/office/drawing/2016/5/9/chartex" xmlns:cx4="http://schemas.microsoft.com/office/drawing/2016/5/10/chartex" xmlns:cx5="http://schemas.microsoft.com/office/drawing/2016/5/11/chartex" xmlns:cx6="http://schemas.microsoft.com/office/drawing/2016/5/12/chartex" xmlns:cx7="http://schemas.microsoft.com/office/drawing/2016/5/13/chartex" xmlns:cx8="http://schemas.microsoft.com/office/drawing/2016/5/14/chartex" xmlns:mc="http://schemas.openxmlformats.org/markup-compatibility/2006" xmlns:aink="http://schemas.microsoft.com/office/drawing/2016/ink" xmlns:am3d="http://schemas.microsoft.com/office/drawing/2017/model3d" xmlns:o="urn:schemas-microsoft-com:office:office" xmlns:r="http://schemas.openxmlformats.org/officeDocument/2006/relationships" xmlns:m="http://schemas.openxmlformats.org/officeDocument/2006/math" xmlns:v="urn:schemas-microsoft-com:vml" xmlns:wp14="http://schemas.microsoft.com/office/word/2010/wordprocessingDrawing" xmlns:wp="http://schemas.openxmlformats.org/drawingml/2006/wordprocessingDrawing" xmlns:w10="urn:schemas-microsoft-com:office:word" xmlns:w="http://schemas.openxmlformats.org/wordprocessingml/2006/main" xmlns:w14="http://schemas.microsoft.com/office/word/2010/wordml" xmlns:w15="http://schemas.microsoft.com/office/word/2012/wordml" xmlns:w16cid="http://schemas.microsoft.com/office/word/2016/wordml/cid" xmlns:w16se="http://schemas.microsoft.com/office/word/2015/wordml/symex" xmlns:wpg="http://schemas.microsoft.com/office/word/2010/wordprocessingGroup" xmlns:wpi="http://schemas.microsoft.com/office/word/2010/wordprocessingInk" xmlns:wne="http://schemas.microsoft.com/office/word/2006/wordml" xmlns:wps="http://schemas.microsoft.com/office/word/2010/wordprocessingShape" mc:Ignorable="w14 w15 w16se w16cid wp14">
   <w:abstractNum w:abstractNumId="0" w15:restartNumberingAfterBreak="0">
     <w:nsid w:val="21434F23"/>
     <w:multiLevelType w:val="hybridMultilevel"/>
@@ -2325,7 +2704,7 @@
 </file>
 
 <file path=word/styles.xml><?xml version="1.0" encoding="utf-8"?>
-<w:styles xmlns:mc="http://schemas.openxmlformats.org/markup-compatibility/2006" xmlns:r="http://schemas.openxmlformats.org/officeDocument/2006/relationships" xmlns:w="http://schemas.openxmlformats.org/wordprocessingml/2006/main" xmlns:w14="http://schemas.microsoft.com/office/word/2010/wordml" xmlns:w15="http://schemas.microsoft.com/office/word/2012/wordml" xmlns:w16se="http://schemas.microsoft.com/office/word/2015/wordml/symex" mc:Ignorable="w14 w15 w16se">
+<w:styles xmlns:mc="http://schemas.openxmlformats.org/markup-compatibility/2006" xmlns:r="http://schemas.openxmlformats.org/officeDocument/2006/relationships" xmlns:w="http://schemas.openxmlformats.org/wordprocessingml/2006/main" xmlns:w14="http://schemas.microsoft.com/office/word/2010/wordml" xmlns:w15="http://schemas.microsoft.com/office/word/2012/wordml" xmlns:w16cid="http://schemas.microsoft.com/office/word/2016/wordml/cid" xmlns:w16se="http://schemas.microsoft.com/office/word/2015/wordml/symex" mc:Ignorable="w14 w15 w16se w16cid">
   <w:docDefaults>
     <w:rPrDefault>
       <w:rPr>
@@ -2765,6 +3144,50 @@
       <w:szCs w:val="26"/>
     </w:rPr>
   </w:style>
+  <w:style w:type="paragraph" w:styleId="Titre3">
+    <w:name w:val="heading 3"/>
+    <w:basedOn w:val="Normal"/>
+    <w:next w:val="Normal"/>
+    <w:link w:val="Titre3Car"/>
+    <w:uiPriority w:val="9"/>
+    <w:unhideWhenUsed/>
+    <w:qFormat/>
+    <w:rsid w:val="00F62895"/>
+    <w:pPr>
+      <w:keepNext/>
+      <w:keepLines/>
+      <w:spacing w:before="40" w:after="0"/>
+      <w:outlineLvl w:val="2"/>
+    </w:pPr>
+    <w:rPr>
+      <w:rFonts w:asciiTheme="majorHAnsi" w:eastAsiaTheme="majorEastAsia" w:hAnsiTheme="majorHAnsi" w:cstheme="majorBidi"/>
+      <w:color w:val="1F3763" w:themeColor="accent1" w:themeShade="7F"/>
+      <w:sz w:val="24"/>
+      <w:szCs w:val="24"/>
+    </w:rPr>
+  </w:style>
+  <w:style w:type="paragraph" w:styleId="Titre4">
+    <w:name w:val="heading 4"/>
+    <w:basedOn w:val="Normal"/>
+    <w:next w:val="Normal"/>
+    <w:link w:val="Titre4Car"/>
+    <w:uiPriority w:val="9"/>
+    <w:unhideWhenUsed/>
+    <w:qFormat/>
+    <w:rsid w:val="00F62895"/>
+    <w:pPr>
+      <w:keepNext/>
+      <w:keepLines/>
+      <w:spacing w:before="40" w:after="0"/>
+      <w:outlineLvl w:val="3"/>
+    </w:pPr>
+    <w:rPr>
+      <w:rFonts w:asciiTheme="majorHAnsi" w:eastAsiaTheme="majorEastAsia" w:hAnsiTheme="majorHAnsi" w:cstheme="majorBidi"/>
+      <w:i/>
+      <w:iCs/>
+      <w:color w:val="2F5496" w:themeColor="accent1" w:themeShade="BF"/>
+    </w:rPr>
+  </w:style>
   <w:style w:type="character" w:default="1" w:styleId="Policepardfaut">
     <w:name w:val="Default Paragraph Font"/>
     <w:uiPriority w:val="1"/>
@@ -2881,6 +3304,32 @@
         <w:insideV w:val="single" w:sz="4" w:space="0" w:color="auto"/>
       </w:tblBorders>
     </w:tblPr>
+  </w:style>
+  <w:style w:type="character" w:customStyle="1" w:styleId="Titre3Car">
+    <w:name w:val="Titre 3 Car"/>
+    <w:basedOn w:val="Policepardfaut"/>
+    <w:link w:val="Titre3"/>
+    <w:uiPriority w:val="9"/>
+    <w:rsid w:val="00F62895"/>
+    <w:rPr>
+      <w:rFonts w:asciiTheme="majorHAnsi" w:eastAsiaTheme="majorEastAsia" w:hAnsiTheme="majorHAnsi" w:cstheme="majorBidi"/>
+      <w:color w:val="1F3763" w:themeColor="accent1" w:themeShade="7F"/>
+      <w:sz w:val="24"/>
+      <w:szCs w:val="24"/>
+    </w:rPr>
+  </w:style>
+  <w:style w:type="character" w:customStyle="1" w:styleId="Titre4Car">
+    <w:name w:val="Titre 4 Car"/>
+    <w:basedOn w:val="Policepardfaut"/>
+    <w:link w:val="Titre4"/>
+    <w:uiPriority w:val="9"/>
+    <w:rsid w:val="00F62895"/>
+    <w:rPr>
+      <w:rFonts w:asciiTheme="majorHAnsi" w:eastAsiaTheme="majorEastAsia" w:hAnsiTheme="majorHAnsi" w:cstheme="majorBidi"/>
+      <w:i/>
+      <w:iCs/>
+      <w:color w:val="2F5496" w:themeColor="accent1" w:themeShade="BF"/>
+    </w:rPr>
   </w:style>
 </w:styles>
 </file>

</xml_diff>